<commit_message>
minor update in images and doc,pdf file
</commit_message>
<xml_diff>
--- a/Documentation Folder/Implement the new Spatial Learning experiment.docx
+++ b/Documentation Folder/Implement the new Spatial Learning experiment.docx
@@ -573,7 +573,21 @@
         <w:rPr>
           <w:lang w:val="en-IN"/>
         </w:rPr>
-        <w:t xml:space="preserve">HTM is constructed with three parts named as Encoder, Spatial Pooler and Temporal Memory. Encoder encodes the </w:t>
+        <w:t xml:space="preserve">HTM is constructed with three parts named as Encoder, Spatial </w:t>
+      </w:r>
+      <w:proofErr w:type="gramStart"/>
+      <w:r>
+        <w:rPr>
+          <w:lang w:val="en-IN"/>
+        </w:rPr>
+        <w:t>Pooler</w:t>
+      </w:r>
+      <w:proofErr w:type="gramEnd"/>
+      <w:r>
+        <w:rPr>
+          <w:lang w:val="en-IN"/>
+        </w:rPr>
+        <w:t xml:space="preserve"> and Temporal Memory. Encoder encodes the </w:t>
       </w:r>
       <w:r>
         <w:rPr>
@@ -983,7 +997,21 @@
         <w:rPr>
           <w:lang w:val="en-IN"/>
         </w:rPr>
-        <w:t xml:space="preserve"> after a few iteration of the program</w:t>
+        <w:t xml:space="preserve"> after a few </w:t>
+      </w:r>
+      <w:proofErr w:type="gramStart"/>
+      <w:r>
+        <w:rPr>
+          <w:lang w:val="en-IN"/>
+        </w:rPr>
+        <w:t>iteration</w:t>
+      </w:r>
+      <w:proofErr w:type="gramEnd"/>
+      <w:r>
+        <w:rPr>
+          <w:lang w:val="en-IN"/>
+        </w:rPr>
+        <w:t xml:space="preserve"> of the program</w:t>
       </w:r>
       <w:r>
         <w:rPr>
@@ -1181,7 +1209,21 @@
         <w:rPr>
           <w:lang w:val="en-IN"/>
         </w:rPr>
-        <w:t xml:space="preserve"> amount of active bits, it produces SDRs internally. These bits have semantic value. As a result, two inputs with equivalent semantic meaning must have equal active bit representation in SDR, which plays an important role in HTM learning.</w:t>
+        <w:t xml:space="preserve"> </w:t>
+      </w:r>
+      <w:proofErr w:type="gramStart"/>
+      <w:r>
+        <w:rPr>
+          <w:lang w:val="en-IN"/>
+        </w:rPr>
+        <w:t>amount</w:t>
+      </w:r>
+      <w:proofErr w:type="gramEnd"/>
+      <w:r>
+        <w:rPr>
+          <w:lang w:val="en-IN"/>
+        </w:rPr>
+        <w:t xml:space="preserve"> of active bits, it produces SDRs internally. These bits have semantic value. As a result, two inputs with equivalent semantic meaning must have equal active bit representation in SDR, which plays an important role in HTM learning.</w:t>
       </w:r>
       <w:r>
         <w:rPr>
@@ -1883,7 +1925,21 @@
         <w:rPr>
           <w:color w:val="000000"/>
         </w:rPr>
-        <w:t xml:space="preserve"> used with 200 input bits. Also, a set of configuring parameter used for this learning process as shown in figure *.</w:t>
+        <w:t xml:space="preserve"> used with 200 input bits. Also, a set of configuring </w:t>
+      </w:r>
+      <w:proofErr w:type="gramStart"/>
+      <w:r>
+        <w:rPr>
+          <w:color w:val="000000"/>
+        </w:rPr>
+        <w:t>parameter</w:t>
+      </w:r>
+      <w:proofErr w:type="gramEnd"/>
+      <w:r>
+        <w:rPr>
+          <w:color w:val="000000"/>
+        </w:rPr>
+        <w:t xml:space="preserve"> used for this learning process as shown in figure *.</w:t>
       </w:r>
     </w:p>
     <w:p>
@@ -1909,7 +1965,21 @@
         <w:rPr>
           <w:color w:val="000000"/>
         </w:rPr>
-        <w:t xml:space="preserve">In the current Spatial Pattern Learning algorithm, at first it is </w:t>
+        <w:t>In the current Spatial Pattern Learning algorithm</w:t>
+      </w:r>
+      <w:proofErr w:type="gramStart"/>
+      <w:r>
+        <w:rPr>
+          <w:color w:val="000000"/>
+        </w:rPr>
+        <w:t>, at</w:t>
+      </w:r>
+      <w:proofErr w:type="gramEnd"/>
+      <w:r>
+        <w:rPr>
+          <w:color w:val="000000"/>
+        </w:rPr>
+        <w:t xml:space="preserve"> first it is </w:t>
       </w:r>
       <w:proofErr w:type="spellStart"/>
       <w:r>
@@ -1982,6 +2052,7 @@
         <w:t xml:space="preserve"> = </w:t>
       </w:r>
       <w:proofErr w:type="spellStart"/>
+      <w:proofErr w:type="gramStart"/>
       <w:r>
         <w:rPr>
           <w:color w:val="000000"/>
@@ -1996,6 +2067,7 @@
         <w:t>(</w:t>
       </w:r>
       <w:proofErr w:type="spellStart"/>
+      <w:proofErr w:type="gramEnd"/>
       <w:r>
         <w:rPr>
           <w:color w:val="000000"/>
@@ -2137,7 +2209,21 @@
         <w:rPr>
           <w:color w:val="000000"/>
         </w:rPr>
-        <w:t xml:space="preserve"> and it need to be in stable state for each inputs. That is why, in spatial pooler algorithm, homeostatic plasticity controller algorithm is used. </w:t>
+        <w:t xml:space="preserve"> and it need to be in stable state for each </w:t>
+      </w:r>
+      <w:proofErr w:type="gramStart"/>
+      <w:r>
+        <w:rPr>
+          <w:color w:val="000000"/>
+        </w:rPr>
+        <w:t>inputs</w:t>
+      </w:r>
+      <w:proofErr w:type="gramEnd"/>
+      <w:r>
+        <w:rPr>
+          <w:color w:val="000000"/>
+        </w:rPr>
+        <w:t xml:space="preserve">. That is why, in spatial pooler algorithm, homeostatic plasticity controller algorithm is used. </w:t>
       </w:r>
     </w:p>
     <w:p>
@@ -2279,7 +2365,15 @@
         <w:t>know,</w:t>
       </w:r>
       <w:r>
-        <w:t xml:space="preserve"> in Hierarchical Temporal Memory, it has three layers (Encoder, Spatial Pooler and Temporal Memory). Here the code is for spatial pattern learning more accurately, how actually Spatial Pooler learns patterns when the input is encoded by the encoder. So, in this program, two layers is involved. One is </w:t>
+        <w:t xml:space="preserve"> in Hierarchical Temporal Memory, it has three layers (Encoder, Spatial Pooler and Temporal Memory). Here the code is for spatial pattern learning more accurately, how actually Spatial Pooler learns patterns when the input is encoded by the encoder. So, in this program, two layers </w:t>
+      </w:r>
+      <w:proofErr w:type="gramStart"/>
+      <w:r>
+        <w:t>is</w:t>
+      </w:r>
+      <w:proofErr w:type="gramEnd"/>
+      <w:r>
+        <w:t xml:space="preserve"> involved. One is </w:t>
       </w:r>
       <w:r>
         <w:t>an Encoder,</w:t>
@@ -2291,7 +2385,15 @@
         <w:t>the other</w:t>
       </w:r>
       <w:r>
-        <w:t xml:space="preserve"> one is Spatial Pooler. This is done by adding the </w:t>
+        <w:t xml:space="preserve"> one is </w:t>
+      </w:r>
+      <w:proofErr w:type="gramStart"/>
+      <w:r>
+        <w:t>Spatial</w:t>
+      </w:r>
+      <w:proofErr w:type="gramEnd"/>
+      <w:r>
+        <w:t xml:space="preserve"> Pooler. This is done by adding the </w:t>
       </w:r>
       <w:proofErr w:type="spellStart"/>
       <w:r>
@@ -2377,8 +2479,16 @@
         <w:rPr>
           <w:i/>
         </w:rPr>
-        <w:t>&lt;object, object&gt;("L1");</w:t>
-      </w:r>
+        <w:t>&lt;object, object&gt;("L1"</w:t>
+      </w:r>
+      <w:proofErr w:type="gramStart"/>
+      <w:r>
+        <w:rPr>
+          <w:i/>
+        </w:rPr>
+        <w:t>);</w:t>
+      </w:r>
+      <w:proofErr w:type="gramEnd"/>
     </w:p>
     <w:p>
       <w:pPr>
@@ -2419,6 +2529,7 @@
         </w:rPr>
       </w:pPr>
       <w:proofErr w:type="spellStart"/>
+      <w:proofErr w:type="gramStart"/>
       <w:r>
         <w:rPr>
           <w:i/>
@@ -2426,6 +2537,7 @@
         <w:t>cortexLayer.HtmModules.Add</w:t>
       </w:r>
       <w:proofErr w:type="spellEnd"/>
+      <w:proofErr w:type="gramEnd"/>
       <w:r>
         <w:rPr>
           <w:i/>
@@ -2454,6 +2566,7 @@
         </w:rPr>
       </w:pPr>
       <w:proofErr w:type="spellStart"/>
+      <w:proofErr w:type="gramStart"/>
       <w:r>
         <w:rPr>
           <w:i/>
@@ -2461,6 +2574,7 @@
         <w:t>cortexLayer.HtmModules.Add</w:t>
       </w:r>
       <w:proofErr w:type="spellEnd"/>
+      <w:proofErr w:type="gramEnd"/>
       <w:r>
         <w:rPr>
           <w:i/>
@@ -2535,7 +2649,15 @@
         <w:t xml:space="preserve">”. For the first 40 iterations, the column list of each input will be unstable and HPC will control these </w:t>
       </w:r>
       <w:r>
-        <w:t xml:space="preserve">column list. Those inputs which have columns, HPC will try to make them stable and other inputs which don't have columns, HPC will boost them so that every input have activated columns. </w:t>
+        <w:t xml:space="preserve">column list. </w:t>
+      </w:r>
+      <w:proofErr w:type="gramStart"/>
+      <w:r>
+        <w:t>Those inputs</w:t>
+      </w:r>
+      <w:proofErr w:type="gramEnd"/>
+      <w:r>
+        <w:t xml:space="preserve"> which have columns, HPC will try to make them stable and other inputs which don't have columns, HPC will boost them so that every input have activated columns. </w:t>
       </w:r>
     </w:p>
     <w:p>
@@ -2578,7 +2700,15 @@
         <w:jc w:val="both"/>
       </w:pPr>
       <w:r>
-        <w:t xml:space="preserve">The algorithm HPC setting stable state to true for each input if that input has similarity of 97% column list for consecutive 50 cycles. The existing program checking the </w:t>
+        <w:t xml:space="preserve">The algorithm HPC </w:t>
+      </w:r>
+      <w:proofErr w:type="gramStart"/>
+      <w:r>
+        <w:t>setting</w:t>
+      </w:r>
+      <w:proofErr w:type="gramEnd"/>
+      <w:r>
+        <w:t xml:space="preserve"> stable state to true for each input if that input has similarity of 97% column list for consecutive 50 cycles. The existing program checking the </w:t>
       </w:r>
       <w:proofErr w:type="spellStart"/>
       <w:r>
@@ -2751,6 +2881,7 @@
                               <w:t xml:space="preserve"> = new </w:t>
                             </w:r>
                             <w:proofErr w:type="spellStart"/>
+                            <w:proofErr w:type="gramStart"/>
                             <w:r>
                               <w:rPr>
                                 <w:i/>
@@ -2764,7 +2895,15 @@
                                 <w:i/>
                                 <w:iCs/>
                               </w:rPr>
-                              <w:t xml:space="preserve">(mem, </w:t>
+                              <w:t>(</w:t>
+                            </w:r>
+                            <w:proofErr w:type="gramEnd"/>
+                            <w:r>
+                              <w:rPr>
+                                <w:i/>
+                                <w:iCs/>
+                              </w:rPr>
+                              <w:t xml:space="preserve">mem, </w:t>
                             </w:r>
                             <w:proofErr w:type="spellStart"/>
                             <w:r>
@@ -3009,8 +3148,17 @@
                                 <w:i/>
                                 <w:iCs/>
                               </w:rPr>
-                              <w:t>($"INSTABLE STATE");</w:t>
-                            </w:r>
+                              <w:t>($"INSTABLE STATE"</w:t>
+                            </w:r>
+                            <w:proofErr w:type="gramStart"/>
+                            <w:r>
+                              <w:rPr>
+                                <w:i/>
+                                <w:iCs/>
+                              </w:rPr>
+                              <w:t>);</w:t>
+                            </w:r>
+                            <w:proofErr w:type="gramEnd"/>
                           </w:p>
                           <w:p>
                             <w:pPr>
@@ -3063,8 +3211,17 @@
                                 <w:i/>
                                 <w:iCs/>
                               </w:rPr>
-                              <w:t xml:space="preserve"> = false;</w:t>
-                            </w:r>
+                              <w:t xml:space="preserve"> = </w:t>
+                            </w:r>
+                            <w:proofErr w:type="gramStart"/>
+                            <w:r>
+                              <w:rPr>
+                                <w:i/>
+                                <w:iCs/>
+                              </w:rPr>
+                              <w:t>false;</w:t>
+                            </w:r>
+                            <w:proofErr w:type="gramEnd"/>
                           </w:p>
                           <w:p>
                             <w:pPr>
@@ -3155,8 +3312,17 @@
                                 <w:i/>
                                 <w:iCs/>
                               </w:rPr>
-                              <w:t>($"STABLE STATE");</w:t>
-                            </w:r>
+                              <w:t>($"STABLE STATE"</w:t>
+                            </w:r>
+                            <w:proofErr w:type="gramStart"/>
+                            <w:r>
+                              <w:rPr>
+                                <w:i/>
+                                <w:iCs/>
+                              </w:rPr>
+                              <w:t>);</w:t>
+                            </w:r>
+                            <w:proofErr w:type="gramEnd"/>
                           </w:p>
                           <w:p>
                             <w:pPr>
@@ -3209,8 +3375,17 @@
                                 <w:i/>
                                 <w:iCs/>
                               </w:rPr>
-                              <w:t xml:space="preserve"> = true;</w:t>
-                            </w:r>
+                              <w:t xml:space="preserve"> = </w:t>
+                            </w:r>
+                            <w:proofErr w:type="gramStart"/>
+                            <w:r>
+                              <w:rPr>
+                                <w:i/>
+                                <w:iCs/>
+                              </w:rPr>
+                              <w:t>true;</w:t>
+                            </w:r>
+                            <w:proofErr w:type="gramEnd"/>
                           </w:p>
                           <w:p>
                             <w:pPr>
@@ -3334,6 +3509,7 @@
                         <w:t xml:space="preserve"> = new </w:t>
                       </w:r>
                       <w:proofErr w:type="spellStart"/>
+                      <w:proofErr w:type="gramStart"/>
                       <w:r>
                         <w:rPr>
                           <w:i/>
@@ -3347,7 +3523,15 @@
                           <w:i/>
                           <w:iCs/>
                         </w:rPr>
-                        <w:t xml:space="preserve">(mem, </w:t>
+                        <w:t>(</w:t>
+                      </w:r>
+                      <w:proofErr w:type="gramEnd"/>
+                      <w:r>
+                        <w:rPr>
+                          <w:i/>
+                          <w:iCs/>
+                        </w:rPr>
+                        <w:t xml:space="preserve">mem, </w:t>
                       </w:r>
                       <w:proofErr w:type="spellStart"/>
                       <w:r>
@@ -3592,8 +3776,17 @@
                           <w:i/>
                           <w:iCs/>
                         </w:rPr>
-                        <w:t>($"INSTABLE STATE");</w:t>
-                      </w:r>
+                        <w:t>($"INSTABLE STATE"</w:t>
+                      </w:r>
+                      <w:proofErr w:type="gramStart"/>
+                      <w:r>
+                        <w:rPr>
+                          <w:i/>
+                          <w:iCs/>
+                        </w:rPr>
+                        <w:t>);</w:t>
+                      </w:r>
+                      <w:proofErr w:type="gramEnd"/>
                     </w:p>
                     <w:p>
                       <w:pPr>
@@ -3646,8 +3839,17 @@
                           <w:i/>
                           <w:iCs/>
                         </w:rPr>
-                        <w:t xml:space="preserve"> = false;</w:t>
-                      </w:r>
+                        <w:t xml:space="preserve"> = </w:t>
+                      </w:r>
+                      <w:proofErr w:type="gramStart"/>
+                      <w:r>
+                        <w:rPr>
+                          <w:i/>
+                          <w:iCs/>
+                        </w:rPr>
+                        <w:t>false;</w:t>
+                      </w:r>
+                      <w:proofErr w:type="gramEnd"/>
                     </w:p>
                     <w:p>
                       <w:pPr>
@@ -3738,8 +3940,17 @@
                           <w:i/>
                           <w:iCs/>
                         </w:rPr>
-                        <w:t>($"STABLE STATE");</w:t>
-                      </w:r>
+                        <w:t>($"STABLE STATE"</w:t>
+                      </w:r>
+                      <w:proofErr w:type="gramStart"/>
+                      <w:r>
+                        <w:rPr>
+                          <w:i/>
+                          <w:iCs/>
+                        </w:rPr>
+                        <w:t>);</w:t>
+                      </w:r>
+                      <w:proofErr w:type="gramEnd"/>
                     </w:p>
                     <w:p>
                       <w:pPr>
@@ -3792,8 +4003,17 @@
                           <w:i/>
                           <w:iCs/>
                         </w:rPr>
-                        <w:t xml:space="preserve"> = true;</w:t>
-                      </w:r>
+                        <w:t xml:space="preserve"> = </w:t>
+                      </w:r>
+                      <w:proofErr w:type="gramStart"/>
+                      <w:r>
+                        <w:rPr>
+                          <w:i/>
+                          <w:iCs/>
+                        </w:rPr>
+                        <w:t>true;</w:t>
+                      </w:r>
+                      <w:proofErr w:type="gramEnd"/>
                     </w:p>
                     <w:p>
                       <w:pPr>
@@ -4331,7 +4551,23 @@
                                 <w:i/>
                                 <w:iCs/>
                               </w:rPr>
-                              <w:t xml:space="preserve">public virtual int[] </w:t>
+                              <w:t xml:space="preserve">public virtual </w:t>
+                            </w:r>
+                            <w:proofErr w:type="gramStart"/>
+                            <w:r>
+                              <w:rPr>
+                                <w:i/>
+                                <w:iCs/>
+                              </w:rPr>
+                              <w:t>int[</w:t>
+                            </w:r>
+                            <w:proofErr w:type="gramEnd"/>
+                            <w:r>
+                              <w:rPr>
+                                <w:i/>
+                                <w:iCs/>
+                              </w:rPr>
+                              <w:t xml:space="preserve">] </w:t>
                             </w:r>
                             <w:proofErr w:type="spellStart"/>
                             <w:r>
@@ -4388,6 +4624,7 @@
                               <w:t xml:space="preserve">    return </w:t>
                             </w:r>
                             <w:proofErr w:type="spellStart"/>
+                            <w:proofErr w:type="gramStart"/>
                             <w:r>
                               <w:rPr>
                                 <w:i/>
@@ -4401,7 +4638,15 @@
                                 <w:i/>
                                 <w:iCs/>
                               </w:rPr>
-                              <w:t>(c, overlaps, density);</w:t>
+                              <w:t>(</w:t>
+                            </w:r>
+                            <w:proofErr w:type="gramEnd"/>
+                            <w:r>
+                              <w:rPr>
+                                <w:i/>
+                                <w:iCs/>
+                              </w:rPr>
+                              <w:t>c, overlaps, density);</w:t>
                             </w:r>
                           </w:p>
                           <w:p>
@@ -4423,6 +4668,7 @@
                               <w:t xml:space="preserve">    //return </w:t>
                             </w:r>
                             <w:proofErr w:type="spellStart"/>
+                            <w:proofErr w:type="gramStart"/>
                             <w:r>
                               <w:rPr>
                                 <w:i/>
@@ -4436,7 +4682,15 @@
                                 <w:i/>
                                 <w:iCs/>
                               </w:rPr>
-                              <w:t>(c, overlaps);</w:t>
+                              <w:t>(</w:t>
+                            </w:r>
+                            <w:proofErr w:type="gramEnd"/>
+                            <w:r>
+                              <w:rPr>
+                                <w:i/>
+                                <w:iCs/>
+                              </w:rPr>
+                              <w:t>c, overlaps);</w:t>
                             </w:r>
                           </w:p>
                           <w:p>
@@ -4455,8 +4709,17 @@
                                 <w:i/>
                                 <w:iCs/>
                               </w:rPr>
-                              <w:t xml:space="preserve">    //return inhibitColumnsLocalNewApproach2(c, overlaps, density);</w:t>
-                            </w:r>
+                              <w:t xml:space="preserve">    //return inhibitColumnsLocalNewApproach2(c, overlaps, density</w:t>
+                            </w:r>
+                            <w:proofErr w:type="gramStart"/>
+                            <w:r>
+                              <w:rPr>
+                                <w:i/>
+                                <w:iCs/>
+                              </w:rPr>
+                              <w:t>);</w:t>
+                            </w:r>
+                            <w:proofErr w:type="gramEnd"/>
                           </w:p>
                           <w:p>
                             <w:pPr>
@@ -4474,8 +4737,17 @@
                                 <w:i/>
                                 <w:iCs/>
                               </w:rPr>
-                              <w:t xml:space="preserve">    //return inhibitColumnsLocalNewApproach3(c, overlaps, density);</w:t>
-                            </w:r>
+                              <w:t xml:space="preserve">    //return inhibitColumnsLocalNewApproach3(c, overlaps, density</w:t>
+                            </w:r>
+                            <w:proofErr w:type="gramStart"/>
+                            <w:r>
+                              <w:rPr>
+                                <w:i/>
+                                <w:iCs/>
+                              </w:rPr>
+                              <w:t>);</w:t>
+                            </w:r>
+                            <w:proofErr w:type="gramEnd"/>
                           </w:p>
                           <w:p>
                             <w:pPr>
@@ -4493,8 +4765,17 @@
                                 <w:i/>
                                 <w:iCs/>
                               </w:rPr>
-                              <w:t xml:space="preserve">    //return InhibitColumnsLocalNewApproach11(c, overlaps, density);</w:t>
-                            </w:r>
+                              <w:t xml:space="preserve">    //return InhibitColumnsLocalNewApproach11(c, overlaps, density</w:t>
+                            </w:r>
+                            <w:proofErr w:type="gramStart"/>
+                            <w:r>
+                              <w:rPr>
+                                <w:i/>
+                                <w:iCs/>
+                              </w:rPr>
+                              <w:t>);</w:t>
+                            </w:r>
+                            <w:proofErr w:type="gramEnd"/>
                           </w:p>
                           <w:p>
                             <w:pPr>
@@ -4515,6 +4796,7 @@
                               <w:t xml:space="preserve">    //return </w:t>
                             </w:r>
                             <w:proofErr w:type="spellStart"/>
+                            <w:proofErr w:type="gramStart"/>
                             <w:r>
                               <w:rPr>
                                 <w:i/>
@@ -4528,7 +4810,15 @@
                                 <w:i/>
                                 <w:iCs/>
                               </w:rPr>
-                              <w:t>(c, overlaps, density);</w:t>
+                              <w:t>(</w:t>
+                            </w:r>
+                            <w:proofErr w:type="gramEnd"/>
+                            <w:r>
+                              <w:rPr>
+                                <w:i/>
+                                <w:iCs/>
+                              </w:rPr>
+                              <w:t>c, overlaps, density);</w:t>
                             </w:r>
                           </w:p>
                           <w:p>
@@ -4597,7 +4887,23 @@
                           <w:i/>
                           <w:iCs/>
                         </w:rPr>
-                        <w:t xml:space="preserve">public virtual int[] </w:t>
+                        <w:t xml:space="preserve">public virtual </w:t>
+                      </w:r>
+                      <w:proofErr w:type="gramStart"/>
+                      <w:r>
+                        <w:rPr>
+                          <w:i/>
+                          <w:iCs/>
+                        </w:rPr>
+                        <w:t>int[</w:t>
+                      </w:r>
+                      <w:proofErr w:type="gramEnd"/>
+                      <w:r>
+                        <w:rPr>
+                          <w:i/>
+                          <w:iCs/>
+                        </w:rPr>
+                        <w:t xml:space="preserve">] </w:t>
                       </w:r>
                       <w:proofErr w:type="spellStart"/>
                       <w:r>
@@ -4654,6 +4960,7 @@
                         <w:t xml:space="preserve">    return </w:t>
                       </w:r>
                       <w:proofErr w:type="spellStart"/>
+                      <w:proofErr w:type="gramStart"/>
                       <w:r>
                         <w:rPr>
                           <w:i/>
@@ -4667,7 +4974,15 @@
                           <w:i/>
                           <w:iCs/>
                         </w:rPr>
-                        <w:t>(c, overlaps, density);</w:t>
+                        <w:t>(</w:t>
+                      </w:r>
+                      <w:proofErr w:type="gramEnd"/>
+                      <w:r>
+                        <w:rPr>
+                          <w:i/>
+                          <w:iCs/>
+                        </w:rPr>
+                        <w:t>c, overlaps, density);</w:t>
                       </w:r>
                     </w:p>
                     <w:p>
@@ -4689,6 +5004,7 @@
                         <w:t xml:space="preserve">    //return </w:t>
                       </w:r>
                       <w:proofErr w:type="spellStart"/>
+                      <w:proofErr w:type="gramStart"/>
                       <w:r>
                         <w:rPr>
                           <w:i/>
@@ -4702,7 +5018,15 @@
                           <w:i/>
                           <w:iCs/>
                         </w:rPr>
-                        <w:t>(c, overlaps);</w:t>
+                        <w:t>(</w:t>
+                      </w:r>
+                      <w:proofErr w:type="gramEnd"/>
+                      <w:r>
+                        <w:rPr>
+                          <w:i/>
+                          <w:iCs/>
+                        </w:rPr>
+                        <w:t>c, overlaps);</w:t>
                       </w:r>
                     </w:p>
                     <w:p>
@@ -4721,8 +5045,17 @@
                           <w:i/>
                           <w:iCs/>
                         </w:rPr>
-                        <w:t xml:space="preserve">    //return inhibitColumnsLocalNewApproach2(c, overlaps, density);</w:t>
-                      </w:r>
+                        <w:t xml:space="preserve">    //return inhibitColumnsLocalNewApproach2(c, overlaps, density</w:t>
+                      </w:r>
+                      <w:proofErr w:type="gramStart"/>
+                      <w:r>
+                        <w:rPr>
+                          <w:i/>
+                          <w:iCs/>
+                        </w:rPr>
+                        <w:t>);</w:t>
+                      </w:r>
+                      <w:proofErr w:type="gramEnd"/>
                     </w:p>
                     <w:p>
                       <w:pPr>
@@ -4740,8 +5073,17 @@
                           <w:i/>
                           <w:iCs/>
                         </w:rPr>
-                        <w:t xml:space="preserve">    //return inhibitColumnsLocalNewApproach3(c, overlaps, density);</w:t>
-                      </w:r>
+                        <w:t xml:space="preserve">    //return inhibitColumnsLocalNewApproach3(c, overlaps, density</w:t>
+                      </w:r>
+                      <w:proofErr w:type="gramStart"/>
+                      <w:r>
+                        <w:rPr>
+                          <w:i/>
+                          <w:iCs/>
+                        </w:rPr>
+                        <w:t>);</w:t>
+                      </w:r>
+                      <w:proofErr w:type="gramEnd"/>
                     </w:p>
                     <w:p>
                       <w:pPr>
@@ -4759,8 +5101,17 @@
                           <w:i/>
                           <w:iCs/>
                         </w:rPr>
-                        <w:t xml:space="preserve">    //return InhibitColumnsLocalNewApproach11(c, overlaps, density);</w:t>
-                      </w:r>
+                        <w:t xml:space="preserve">    //return InhibitColumnsLocalNewApproach11(c, overlaps, density</w:t>
+                      </w:r>
+                      <w:proofErr w:type="gramStart"/>
+                      <w:r>
+                        <w:rPr>
+                          <w:i/>
+                          <w:iCs/>
+                        </w:rPr>
+                        <w:t>);</w:t>
+                      </w:r>
+                      <w:proofErr w:type="gramEnd"/>
                     </w:p>
                     <w:p>
                       <w:pPr>
@@ -4781,6 +5132,7 @@
                         <w:t xml:space="preserve">    //return </w:t>
                       </w:r>
                       <w:proofErr w:type="spellStart"/>
+                      <w:proofErr w:type="gramStart"/>
                       <w:r>
                         <w:rPr>
                           <w:i/>
@@ -4794,7 +5146,15 @@
                           <w:i/>
                           <w:iCs/>
                         </w:rPr>
-                        <w:t>(c, overlaps, density);</w:t>
+                        <w:t>(</w:t>
+                      </w:r>
+                      <w:proofErr w:type="gramEnd"/>
+                      <w:r>
+                        <w:rPr>
+                          <w:i/>
+                          <w:iCs/>
+                        </w:rPr>
+                        <w:t>c, overlaps, density);</w:t>
                       </w:r>
                     </w:p>
                     <w:p>
@@ -5111,6 +5471,7 @@
         <w:jc w:val="both"/>
       </w:pPr>
       <w:proofErr w:type="spellStart"/>
+      <w:proofErr w:type="gramStart"/>
       <w:r>
         <w:rPr>
           <w:b/>
@@ -5131,7 +5492,15 @@
           <w:b/>
           <w:bCs/>
         </w:rPr>
-        <w:t>(c, overlaps)</w:t>
+        <w:t>(</w:t>
+      </w:r>
+      <w:proofErr w:type="gramEnd"/>
+      <w:r>
+        <w:rPr>
+          <w:b/>
+          <w:bCs/>
+        </w:rPr>
+        <w:t>c, overlaps)</w:t>
       </w:r>
       <w:r>
         <w:t xml:space="preserve"> this function doesn't take density into account and gives error when there is no  columns for input 51. </w:t>
@@ -5239,6 +5608,7 @@
         <w:jc w:val="both"/>
       </w:pPr>
       <w:proofErr w:type="spellStart"/>
+      <w:proofErr w:type="gramStart"/>
       <w:r>
         <w:rPr>
           <w:b/>
@@ -5259,57 +5629,74 @@
           <w:b/>
           <w:bCs/>
         </w:rPr>
-        <w:t>(c, overlaps, density)</w:t>
-      </w:r>
-      <w:r>
-        <w:t xml:space="preserve"> it also behaves like </w:t>
-      </w:r>
-      <w:r>
-        <w:t>this function</w:t>
-      </w:r>
-      <w:r>
-        <w:t xml:space="preserve"> of </w:t>
-      </w:r>
+        <w:t>(</w:t>
+      </w:r>
+      <w:proofErr w:type="gramEnd"/>
       <w:r>
         <w:rPr>
           <w:b/>
           <w:bCs/>
         </w:rPr>
-        <w:t xml:space="preserve"> </w:t>
+        <w:t>c, overlaps, density)</w:t>
+      </w:r>
+      <w:r>
+        <w:t xml:space="preserve"> it also behaves like </w:t>
+      </w:r>
+      <w:r>
+        <w:t>this function</w:t>
+      </w:r>
+      <w:r>
+        <w:t xml:space="preserve"> of </w:t>
       </w:r>
       <w:r>
         <w:rPr>
           <w:b/>
           <w:bCs/>
         </w:rPr>
-        <w:t>inhibitColumnsLocalNewApproach2(c, overlaps, density)</w:t>
-      </w:r>
-      <w:r>
-        <w:t xml:space="preserve">. </w:t>
-      </w:r>
-    </w:p>
-    <w:p>
-      <w:pPr>
-        <w:jc w:val="both"/>
-      </w:pPr>
-      <w:r>
-        <w:t xml:space="preserve">From our findings, the best one is </w:t>
-      </w:r>
-      <w:proofErr w:type="spellStart"/>
+        <w:t xml:space="preserve"> </w:t>
+      </w:r>
       <w:r>
         <w:rPr>
           <w:b/>
           <w:bCs/>
         </w:rPr>
-        <w:t>InhibitColumnsLocalOriginal</w:t>
-      </w:r>
-      <w:proofErr w:type="spellEnd"/>
+        <w:t>inhibitColumnsLocalNewApproach2(c, overlaps, density)</w:t>
+      </w:r>
+      <w:r>
+        <w:t xml:space="preserve">. </w:t>
+      </w:r>
+    </w:p>
+    <w:p>
+      <w:pPr>
+        <w:jc w:val="both"/>
+      </w:pPr>
+      <w:r>
+        <w:t xml:space="preserve">From our findings, the best one is </w:t>
+      </w:r>
+      <w:proofErr w:type="spellStart"/>
+      <w:proofErr w:type="gramStart"/>
       <w:r>
         <w:rPr>
           <w:b/>
           <w:bCs/>
         </w:rPr>
-        <w:t>(c, overlaps, density)</w:t>
+        <w:t>InhibitColumnsLocalOriginal</w:t>
+      </w:r>
+      <w:proofErr w:type="spellEnd"/>
+      <w:r>
+        <w:rPr>
+          <w:b/>
+          <w:bCs/>
+        </w:rPr>
+        <w:t>(</w:t>
+      </w:r>
+      <w:proofErr w:type="gramEnd"/>
+      <w:r>
+        <w:rPr>
+          <w:b/>
+          <w:bCs/>
+        </w:rPr>
+        <w:t>c, overlaps, density)</w:t>
       </w:r>
       <w:r>
         <w:t xml:space="preserve"> </w:t>
@@ -5669,6 +6056,7 @@
                               <w:t xml:space="preserve">public virtual void </w:t>
                             </w:r>
                             <w:proofErr w:type="spellStart"/>
+                            <w:proofErr w:type="gramStart"/>
                             <w:r>
                               <w:rPr>
                                 <w:i/>
@@ -5682,7 +6070,15 @@
                                 <w:i/>
                                 <w:iCs/>
                               </w:rPr>
-                              <w:t>(Connections c)</w:t>
+                              <w:t>(</w:t>
+                            </w:r>
+                            <w:proofErr w:type="gramEnd"/>
+                            <w:r>
+                              <w:rPr>
+                                <w:i/>
+                                <w:iCs/>
+                              </w:rPr>
+                              <w:t>Connections c)</w:t>
                             </w:r>
                           </w:p>
                           <w:p>
@@ -5755,7 +6151,23 @@
                                 <w:i/>
                                 <w:iCs/>
                               </w:rPr>
-                              <w:t xml:space="preserve"> = c.Memory.Get1DIndexes().Where(</w:t>
+                              <w:t xml:space="preserve"> = </w:t>
+                            </w:r>
+                            <w:proofErr w:type="gramStart"/>
+                            <w:r>
+                              <w:rPr>
+                                <w:i/>
+                                <w:iCs/>
+                              </w:rPr>
+                              <w:t>c.Memory.Get</w:t>
+                            </w:r>
+                            <w:proofErr w:type="gramEnd"/>
+                            <w:r>
+                              <w:rPr>
+                                <w:i/>
+                                <w:iCs/>
+                              </w:rPr>
+                              <w:t>1DIndexes().Where(</w:t>
                             </w:r>
                             <w:proofErr w:type="spellStart"/>
                             <w:r>
@@ -5987,6 +6399,7 @@
                               <w:t xml:space="preserve">        Column col = </w:t>
                             </w:r>
                             <w:proofErr w:type="spellStart"/>
+                            <w:proofErr w:type="gramStart"/>
                             <w:r>
                               <w:rPr>
                                 <w:i/>
@@ -5995,6 +6408,7 @@
                               <w:t>c.GetColumn</w:t>
                             </w:r>
                             <w:proofErr w:type="spellEnd"/>
+                            <w:proofErr w:type="gramEnd"/>
                             <w:r>
                               <w:rPr>
                                 <w:i/>
@@ -6082,6 +6496,7 @@
                               <w:t xml:space="preserve"> = </w:t>
                             </w:r>
                             <w:proofErr w:type="spellStart"/>
+                            <w:proofErr w:type="gramStart"/>
                             <w:r>
                               <w:rPr>
                                 <w:i/>
@@ -6090,6 +6505,7 @@
                               <w:t>col.ProximalDendrite.RFPool</w:t>
                             </w:r>
                             <w:proofErr w:type="spellEnd"/>
+                            <w:proofErr w:type="gramEnd"/>
                             <w:r>
                               <w:rPr>
                                 <w:i/>
@@ -6114,7 +6530,23 @@
                                 <w:i/>
                                 <w:iCs/>
                               </w:rPr>
-                              <w:t xml:space="preserve">        double[] perm = </w:t>
+                              <w:t xml:space="preserve">        </w:t>
+                            </w:r>
+                            <w:proofErr w:type="gramStart"/>
+                            <w:r>
+                              <w:rPr>
+                                <w:i/>
+                                <w:iCs/>
+                              </w:rPr>
+                              <w:t>double[</w:t>
+                            </w:r>
+                            <w:proofErr w:type="gramEnd"/>
+                            <w:r>
+                              <w:rPr>
+                                <w:i/>
+                                <w:iCs/>
+                              </w:rPr>
+                              <w:t xml:space="preserve">] perm = </w:t>
                             </w:r>
                             <w:proofErr w:type="spellStart"/>
                             <w:r>
@@ -6168,6 +6600,7 @@
                               <w:t>(</w:t>
                             </w:r>
                             <w:proofErr w:type="spellStart"/>
+                            <w:proofErr w:type="gramStart"/>
                             <w:r>
                               <w:rPr>
                                 <w:i/>
@@ -6176,6 +6609,7 @@
                               <w:t>c.HtmConfig.SynPermBelowStimulusInc</w:t>
                             </w:r>
                             <w:proofErr w:type="spellEnd"/>
+                            <w:proofErr w:type="gramEnd"/>
                             <w:r>
                               <w:rPr>
                                 <w:i/>
@@ -6200,7 +6634,23 @@
                                 <w:i/>
                                 <w:iCs/>
                               </w:rPr>
-                              <w:t xml:space="preserve">        int[] indexes = </w:t>
+                              <w:t xml:space="preserve">        </w:t>
+                            </w:r>
+                            <w:proofErr w:type="gramStart"/>
+                            <w:r>
+                              <w:rPr>
+                                <w:i/>
+                                <w:iCs/>
+                              </w:rPr>
+                              <w:t>int[</w:t>
+                            </w:r>
+                            <w:proofErr w:type="gramEnd"/>
+                            <w:r>
+                              <w:rPr>
+                                <w:i/>
+                                <w:iCs/>
+                              </w:rPr>
+                              <w:t xml:space="preserve">] indexes = </w:t>
                             </w:r>
                             <w:proofErr w:type="spellStart"/>
                             <w:r>
@@ -6250,6 +6700,7 @@
                               <w:t xml:space="preserve">        </w:t>
                             </w:r>
                             <w:proofErr w:type="spellStart"/>
+                            <w:proofErr w:type="gramStart"/>
                             <w:r>
                               <w:rPr>
                                 <w:i/>
@@ -6258,6 +6709,7 @@
                               <w:t>col.UpdatePermanencesForColumnSparse</w:t>
                             </w:r>
                             <w:proofErr w:type="spellEnd"/>
+                            <w:proofErr w:type="gramEnd"/>
                             <w:r>
                               <w:rPr>
                                 <w:i/>
@@ -6301,6 +6753,7 @@
                               <w:t xml:space="preserve">        //</w:t>
                             </w:r>
                             <w:proofErr w:type="spellStart"/>
+                            <w:proofErr w:type="gramStart"/>
                             <w:r>
                               <w:rPr>
                                 <w:i/>
@@ -6314,7 +6767,15 @@
                                 <w:i/>
                                 <w:iCs/>
                               </w:rPr>
-                              <w:t>(c, perm, col, indexes, true);</w:t>
+                              <w:t>(</w:t>
+                            </w:r>
+                            <w:proofErr w:type="gramEnd"/>
+                            <w:r>
+                              <w:rPr>
+                                <w:i/>
+                                <w:iCs/>
+                              </w:rPr>
+                              <w:t>c, perm, col, indexes, true);</w:t>
                             </w:r>
                           </w:p>
                           <w:p>
@@ -6526,6 +6987,7 @@
                         <w:t xml:space="preserve">public virtual void </w:t>
                       </w:r>
                       <w:proofErr w:type="spellStart"/>
+                      <w:proofErr w:type="gramStart"/>
                       <w:r>
                         <w:rPr>
                           <w:i/>
@@ -6539,7 +7001,15 @@
                           <w:i/>
                           <w:iCs/>
                         </w:rPr>
-                        <w:t>(Connections c)</w:t>
+                        <w:t>(</w:t>
+                      </w:r>
+                      <w:proofErr w:type="gramEnd"/>
+                      <w:r>
+                        <w:rPr>
+                          <w:i/>
+                          <w:iCs/>
+                        </w:rPr>
+                        <w:t>Connections c)</w:t>
                       </w:r>
                     </w:p>
                     <w:p>
@@ -6612,7 +7082,23 @@
                           <w:i/>
                           <w:iCs/>
                         </w:rPr>
-                        <w:t xml:space="preserve"> = c.Memory.Get1DIndexes().Where(</w:t>
+                        <w:t xml:space="preserve"> = </w:t>
+                      </w:r>
+                      <w:proofErr w:type="gramStart"/>
+                      <w:r>
+                        <w:rPr>
+                          <w:i/>
+                          <w:iCs/>
+                        </w:rPr>
+                        <w:t>c.Memory.Get</w:t>
+                      </w:r>
+                      <w:proofErr w:type="gramEnd"/>
+                      <w:r>
+                        <w:rPr>
+                          <w:i/>
+                          <w:iCs/>
+                        </w:rPr>
+                        <w:t>1DIndexes().Where(</w:t>
                       </w:r>
                       <w:proofErr w:type="spellStart"/>
                       <w:r>
@@ -6844,6 +7330,7 @@
                         <w:t xml:space="preserve">        Column col = </w:t>
                       </w:r>
                       <w:proofErr w:type="spellStart"/>
+                      <w:proofErr w:type="gramStart"/>
                       <w:r>
                         <w:rPr>
                           <w:i/>
@@ -6852,6 +7339,7 @@
                         <w:t>c.GetColumn</w:t>
                       </w:r>
                       <w:proofErr w:type="spellEnd"/>
+                      <w:proofErr w:type="gramEnd"/>
                       <w:r>
                         <w:rPr>
                           <w:i/>
@@ -6939,6 +7427,7 @@
                         <w:t xml:space="preserve"> = </w:t>
                       </w:r>
                       <w:proofErr w:type="spellStart"/>
+                      <w:proofErr w:type="gramStart"/>
                       <w:r>
                         <w:rPr>
                           <w:i/>
@@ -6947,6 +7436,7 @@
                         <w:t>col.ProximalDendrite.RFPool</w:t>
                       </w:r>
                       <w:proofErr w:type="spellEnd"/>
+                      <w:proofErr w:type="gramEnd"/>
                       <w:r>
                         <w:rPr>
                           <w:i/>
@@ -6971,7 +7461,23 @@
                           <w:i/>
                           <w:iCs/>
                         </w:rPr>
-                        <w:t xml:space="preserve">        double[] perm = </w:t>
+                        <w:t xml:space="preserve">        </w:t>
+                      </w:r>
+                      <w:proofErr w:type="gramStart"/>
+                      <w:r>
+                        <w:rPr>
+                          <w:i/>
+                          <w:iCs/>
+                        </w:rPr>
+                        <w:t>double[</w:t>
+                      </w:r>
+                      <w:proofErr w:type="gramEnd"/>
+                      <w:r>
+                        <w:rPr>
+                          <w:i/>
+                          <w:iCs/>
+                        </w:rPr>
+                        <w:t xml:space="preserve">] perm = </w:t>
                       </w:r>
                       <w:proofErr w:type="spellStart"/>
                       <w:r>
@@ -7025,6 +7531,7 @@
                         <w:t>(</w:t>
                       </w:r>
                       <w:proofErr w:type="spellStart"/>
+                      <w:proofErr w:type="gramStart"/>
                       <w:r>
                         <w:rPr>
                           <w:i/>
@@ -7033,6 +7540,7 @@
                         <w:t>c.HtmConfig.SynPermBelowStimulusInc</w:t>
                       </w:r>
                       <w:proofErr w:type="spellEnd"/>
+                      <w:proofErr w:type="gramEnd"/>
                       <w:r>
                         <w:rPr>
                           <w:i/>
@@ -7057,7 +7565,23 @@
                           <w:i/>
                           <w:iCs/>
                         </w:rPr>
-                        <w:t xml:space="preserve">        int[] indexes = </w:t>
+                        <w:t xml:space="preserve">        </w:t>
+                      </w:r>
+                      <w:proofErr w:type="gramStart"/>
+                      <w:r>
+                        <w:rPr>
+                          <w:i/>
+                          <w:iCs/>
+                        </w:rPr>
+                        <w:t>int[</w:t>
+                      </w:r>
+                      <w:proofErr w:type="gramEnd"/>
+                      <w:r>
+                        <w:rPr>
+                          <w:i/>
+                          <w:iCs/>
+                        </w:rPr>
+                        <w:t xml:space="preserve">] indexes = </w:t>
                       </w:r>
                       <w:proofErr w:type="spellStart"/>
                       <w:r>
@@ -7107,6 +7631,7 @@
                         <w:t xml:space="preserve">        </w:t>
                       </w:r>
                       <w:proofErr w:type="spellStart"/>
+                      <w:proofErr w:type="gramStart"/>
                       <w:r>
                         <w:rPr>
                           <w:i/>
@@ -7115,6 +7640,7 @@
                         <w:t>col.UpdatePermanencesForColumnSparse</w:t>
                       </w:r>
                       <w:proofErr w:type="spellEnd"/>
+                      <w:proofErr w:type="gramEnd"/>
                       <w:r>
                         <w:rPr>
                           <w:i/>
@@ -7158,6 +7684,7 @@
                         <w:t xml:space="preserve">        //</w:t>
                       </w:r>
                       <w:proofErr w:type="spellStart"/>
+                      <w:proofErr w:type="gramStart"/>
                       <w:r>
                         <w:rPr>
                           <w:i/>
@@ -7171,7 +7698,15 @@
                           <w:i/>
                           <w:iCs/>
                         </w:rPr>
-                        <w:t>(c, perm, col, indexes, true);</w:t>
+                        <w:t>(</w:t>
+                      </w:r>
+                      <w:proofErr w:type="gramEnd"/>
+                      <w:r>
+                        <w:rPr>
+                          <w:i/>
+                          <w:iCs/>
+                        </w:rPr>
+                        <w:t>c, perm, col, indexes, true);</w:t>
                       </w:r>
                     </w:p>
                     <w:p>
@@ -8638,7 +9173,27 @@
                                 <w:sz w:val="18"/>
                                 <w:szCs w:val="18"/>
                               </w:rPr>
-                              <w:t xml:space="preserve"> = c.Memory.Get1DIndexes().Where(</w:t>
+                              <w:t xml:space="preserve"> = </w:t>
+                            </w:r>
+                            <w:proofErr w:type="gramStart"/>
+                            <w:r>
+                              <w:rPr>
+                                <w:i/>
+                                <w:iCs/>
+                                <w:sz w:val="18"/>
+                                <w:szCs w:val="18"/>
+                              </w:rPr>
+                              <w:t>c.Memory.Get</w:t>
+                            </w:r>
+                            <w:proofErr w:type="gramEnd"/>
+                            <w:r>
+                              <w:rPr>
+                                <w:i/>
+                                <w:iCs/>
+                                <w:sz w:val="18"/>
+                                <w:szCs w:val="18"/>
+                              </w:rPr>
+                              <w:t>1DIndexes().Where(</w:t>
                             </w:r>
                             <w:proofErr w:type="spellStart"/>
                             <w:r>
@@ -8884,6 +9439,7 @@
                               <w:t xml:space="preserve">        Column col = </w:t>
                             </w:r>
                             <w:proofErr w:type="spellStart"/>
+                            <w:proofErr w:type="gramStart"/>
                             <w:r>
                               <w:rPr>
                                 <w:i/>
@@ -8894,6 +9450,7 @@
                               <w:t>c.GetColumn</w:t>
                             </w:r>
                             <w:proofErr w:type="spellEnd"/>
+                            <w:proofErr w:type="gramEnd"/>
                             <w:r>
                               <w:rPr>
                                 <w:i/>
@@ -9004,6 +9561,7 @@
                               <w:t xml:space="preserve"> = </w:t>
                             </w:r>
                             <w:proofErr w:type="spellStart"/>
+                            <w:proofErr w:type="gramStart"/>
                             <w:r>
                               <w:rPr>
                                 <w:i/>
@@ -9021,7 +9579,17 @@
                                 <w:sz w:val="18"/>
                                 <w:szCs w:val="18"/>
                               </w:rPr>
-                              <w:t xml:space="preserve">(col, </w:t>
+                              <w:t>(</w:t>
+                            </w:r>
+                            <w:proofErr w:type="gramEnd"/>
+                            <w:r>
+                              <w:rPr>
+                                <w:i/>
+                                <w:iCs/>
+                                <w:sz w:val="18"/>
+                                <w:szCs w:val="18"/>
+                              </w:rPr>
+                              <w:t xml:space="preserve">col, </w:t>
                             </w:r>
                             <w:proofErr w:type="spellStart"/>
                             <w:r>
@@ -9124,6 +9692,7 @@
                               <w:t xml:space="preserve">        </w:t>
                             </w:r>
                             <w:proofErr w:type="spellStart"/>
+                            <w:proofErr w:type="gramStart"/>
                             <w:r>
                               <w:rPr>
                                 <w:i/>
@@ -9141,7 +9710,17 @@
                                 <w:sz w:val="18"/>
                                 <w:szCs w:val="18"/>
                               </w:rPr>
-                              <w:t xml:space="preserve">(col, </w:t>
+                              <w:t>(</w:t>
+                            </w:r>
+                            <w:proofErr w:type="gramEnd"/>
+                            <w:r>
+                              <w:rPr>
+                                <w:i/>
+                                <w:iCs/>
+                                <w:sz w:val="18"/>
+                                <w:szCs w:val="18"/>
+                              </w:rPr>
+                              <w:t xml:space="preserve">col, </w:t>
                             </w:r>
                             <w:proofErr w:type="spellStart"/>
                             <w:r>
@@ -9267,6 +9846,7 @@
                               <w:t xml:space="preserve">private double </w:t>
                             </w:r>
                             <w:proofErr w:type="spellStart"/>
+                            <w:proofErr w:type="gramStart"/>
                             <w:r>
                               <w:rPr>
                                 <w:i/>
@@ -9284,7 +9864,17 @@
                                 <w:sz w:val="18"/>
                                 <w:szCs w:val="18"/>
                               </w:rPr>
-                              <w:t xml:space="preserve">(Column col, </w:t>
+                              <w:t>(</w:t>
+                            </w:r>
+                            <w:proofErr w:type="gramEnd"/>
+                            <w:r>
+                              <w:rPr>
+                                <w:i/>
+                                <w:iCs/>
+                                <w:sz w:val="18"/>
+                                <w:szCs w:val="18"/>
+                              </w:rPr>
+                              <w:t xml:space="preserve">Column col, </w:t>
                             </w:r>
                             <w:proofErr w:type="spellStart"/>
                             <w:r>
@@ -9373,6 +9963,7 @@
                               <w:t xml:space="preserve"> = </w:t>
                             </w:r>
                             <w:proofErr w:type="spellStart"/>
+                            <w:proofErr w:type="gramStart"/>
                             <w:r>
                               <w:rPr>
                                 <w:i/>
@@ -9383,6 +9974,7 @@
                               <w:t>config.OverlapDutyCycles</w:t>
                             </w:r>
                             <w:proofErr w:type="spellEnd"/>
+                            <w:proofErr w:type="gramEnd"/>
                             <w:r>
                               <w:rPr>
                                 <w:i/>
@@ -9456,6 +10048,7 @@
                               <w:t xml:space="preserve"> = </w:t>
                             </w:r>
                             <w:proofErr w:type="spellStart"/>
+                            <w:proofErr w:type="gramStart"/>
                             <w:r>
                               <w:rPr>
                                 <w:i/>
@@ -9466,6 +10059,7 @@
                               <w:t>config.MinOverlapDutyCycles</w:t>
                             </w:r>
                             <w:proofErr w:type="spellEnd"/>
+                            <w:proofErr w:type="gramEnd"/>
                             <w:r>
                               <w:rPr>
                                 <w:i/>
@@ -9536,8 +10130,19 @@
                                 <w:sz w:val="18"/>
                                 <w:szCs w:val="18"/>
                               </w:rPr>
-                              <w:t xml:space="preserve"> = 100;</w:t>
-                            </w:r>
+                              <w:t xml:space="preserve"> = </w:t>
+                            </w:r>
+                            <w:proofErr w:type="gramStart"/>
+                            <w:r>
+                              <w:rPr>
+                                <w:i/>
+                                <w:iCs/>
+                                <w:sz w:val="18"/>
+                                <w:szCs w:val="18"/>
+                              </w:rPr>
+                              <w:t>100;</w:t>
+                            </w:r>
+                            <w:proofErr w:type="gramEnd"/>
                           </w:p>
                           <w:p>
                             <w:pPr>
@@ -9682,8 +10287,19 @@
                                 <w:sz w:val="18"/>
                                 <w:szCs w:val="18"/>
                               </w:rPr>
-                              <w:t>)));</w:t>
-                            </w:r>
+                              <w:t>))</w:t>
+                            </w:r>
+                            <w:proofErr w:type="gramStart"/>
+                            <w:r>
+                              <w:rPr>
+                                <w:i/>
+                                <w:iCs/>
+                                <w:sz w:val="18"/>
+                                <w:szCs w:val="18"/>
+                              </w:rPr>
+                              <w:t>);</w:t>
+                            </w:r>
+                            <w:proofErr w:type="gramEnd"/>
                           </w:p>
                           <w:p>
                             <w:pPr>
@@ -9805,8 +10421,19 @@
                                 <w:sz w:val="18"/>
                                 <w:szCs w:val="18"/>
                               </w:rPr>
-                              <w:t>));</w:t>
-                            </w:r>
+                              <w:t>)</w:t>
+                            </w:r>
+                            <w:proofErr w:type="gramStart"/>
+                            <w:r>
+                              <w:rPr>
+                                <w:i/>
+                                <w:iCs/>
+                                <w:sz w:val="18"/>
+                                <w:szCs w:val="18"/>
+                              </w:rPr>
+                              <w:t>);</w:t>
+                            </w:r>
+                            <w:proofErr w:type="gramEnd"/>
                           </w:p>
                           <w:p>
                             <w:pPr>
@@ -9845,6 +10472,7 @@
                               <w:t xml:space="preserve">    return </w:t>
                             </w:r>
                             <w:proofErr w:type="spellStart"/>
+                            <w:proofErr w:type="gramStart"/>
                             <w:r>
                               <w:rPr>
                                 <w:i/>
@@ -9864,6 +10492,7 @@
                               </w:rPr>
                               <w:t>;</w:t>
                             </w:r>
+                            <w:proofErr w:type="gramEnd"/>
                           </w:p>
                           <w:p>
                             <w:pPr>
@@ -9925,6 +10554,7 @@
                               <w:t xml:space="preserve">private void </w:t>
                             </w:r>
                             <w:proofErr w:type="spellStart"/>
+                            <w:proofErr w:type="gramStart"/>
                             <w:r>
                               <w:rPr>
                                 <w:i/>
@@ -9942,7 +10572,17 @@
                                 <w:sz w:val="18"/>
                                 <w:szCs w:val="18"/>
                               </w:rPr>
-                              <w:t xml:space="preserve">(Column col, double </w:t>
+                              <w:t>(</w:t>
+                            </w:r>
+                            <w:proofErr w:type="gramEnd"/>
+                            <w:r>
+                              <w:rPr>
+                                <w:i/>
+                                <w:iCs/>
+                                <w:sz w:val="18"/>
+                                <w:szCs w:val="18"/>
+                              </w:rPr>
+                              <w:t xml:space="preserve">Column col, double </w:t>
                             </w:r>
                             <w:proofErr w:type="spellStart"/>
                             <w:r>
@@ -10051,6 +10691,7 @@
                               <w:t xml:space="preserve"> = </w:t>
                             </w:r>
                             <w:proofErr w:type="spellStart"/>
+                            <w:proofErr w:type="gramStart"/>
                             <w:r>
                               <w:rPr>
                                 <w:i/>
@@ -10061,6 +10702,7 @@
                               <w:t>col.ProximalDendrite.RFPool</w:t>
                             </w:r>
                             <w:proofErr w:type="spellEnd"/>
+                            <w:proofErr w:type="gramEnd"/>
                             <w:r>
                               <w:rPr>
                                 <w:i/>
@@ -10091,7 +10733,27 @@
                                 <w:sz w:val="18"/>
                                 <w:szCs w:val="18"/>
                               </w:rPr>
-                              <w:t xml:space="preserve">    double[] </w:t>
+                              <w:t xml:space="preserve">    </w:t>
+                            </w:r>
+                            <w:proofErr w:type="gramStart"/>
+                            <w:r>
+                              <w:rPr>
+                                <w:i/>
+                                <w:iCs/>
+                                <w:sz w:val="18"/>
+                                <w:szCs w:val="18"/>
+                              </w:rPr>
+                              <w:t>double[</w:t>
+                            </w:r>
+                            <w:proofErr w:type="gramEnd"/>
+                            <w:r>
+                              <w:rPr>
+                                <w:i/>
+                                <w:iCs/>
+                                <w:sz w:val="18"/>
+                                <w:szCs w:val="18"/>
+                              </w:rPr>
+                              <w:t xml:space="preserve">] </w:t>
                             </w:r>
                             <w:proofErr w:type="spellStart"/>
                             <w:r>
@@ -10254,6 +10916,7 @@
                               <w:t xml:space="preserve"> &lt; </w:t>
                             </w:r>
                             <w:proofErr w:type="spellStart"/>
+                            <w:proofErr w:type="gramStart"/>
                             <w:r>
                               <w:rPr>
                                 <w:i/>
@@ -10264,6 +10927,7 @@
                               <w:t>permanences.Length</w:t>
                             </w:r>
                             <w:proofErr w:type="spellEnd"/>
+                            <w:proofErr w:type="gramEnd"/>
                             <w:r>
                               <w:rPr>
                                 <w:i/>
@@ -10400,6 +11064,7 @@
                               <w:t xml:space="preserve"> * </w:t>
                             </w:r>
                             <w:proofErr w:type="spellStart"/>
+                            <w:proofErr w:type="gramStart"/>
                             <w:r>
                               <w:rPr>
                                 <w:i/>
@@ -10419,6 +11084,7 @@
                               </w:rPr>
                               <w:t>;</w:t>
                             </w:r>
+                            <w:proofErr w:type="gramEnd"/>
                           </w:p>
                           <w:p>
                             <w:pPr>
@@ -10523,6 +11189,7 @@
                               <w:t xml:space="preserve">    </w:t>
                             </w:r>
                             <w:proofErr w:type="spellStart"/>
+                            <w:proofErr w:type="gramStart"/>
                             <w:r>
                               <w:rPr>
                                 <w:i/>
@@ -10533,6 +11200,7 @@
                               <w:t>col.UpdatePermanencesForColumnSparse</w:t>
                             </w:r>
                             <w:proofErr w:type="spellEnd"/>
+                            <w:proofErr w:type="gramEnd"/>
                             <w:r>
                               <w:rPr>
                                 <w:i/>
@@ -10751,7 +11419,27 @@
                           <w:sz w:val="18"/>
                           <w:szCs w:val="18"/>
                         </w:rPr>
-                        <w:t xml:space="preserve"> = c.Memory.Get1DIndexes().Where(</w:t>
+                        <w:t xml:space="preserve"> = </w:t>
+                      </w:r>
+                      <w:proofErr w:type="gramStart"/>
+                      <w:r>
+                        <w:rPr>
+                          <w:i/>
+                          <w:iCs/>
+                          <w:sz w:val="18"/>
+                          <w:szCs w:val="18"/>
+                        </w:rPr>
+                        <w:t>c.Memory.Get</w:t>
+                      </w:r>
+                      <w:proofErr w:type="gramEnd"/>
+                      <w:r>
+                        <w:rPr>
+                          <w:i/>
+                          <w:iCs/>
+                          <w:sz w:val="18"/>
+                          <w:szCs w:val="18"/>
+                        </w:rPr>
+                        <w:t>1DIndexes().Where(</w:t>
                       </w:r>
                       <w:proofErr w:type="spellStart"/>
                       <w:r>
@@ -10997,6 +11685,7 @@
                         <w:t xml:space="preserve">        Column col = </w:t>
                       </w:r>
                       <w:proofErr w:type="spellStart"/>
+                      <w:proofErr w:type="gramStart"/>
                       <w:r>
                         <w:rPr>
                           <w:i/>
@@ -11007,6 +11696,7 @@
                         <w:t>c.GetColumn</w:t>
                       </w:r>
                       <w:proofErr w:type="spellEnd"/>
+                      <w:proofErr w:type="gramEnd"/>
                       <w:r>
                         <w:rPr>
                           <w:i/>
@@ -11117,6 +11807,7 @@
                         <w:t xml:space="preserve"> = </w:t>
                       </w:r>
                       <w:proofErr w:type="spellStart"/>
+                      <w:proofErr w:type="gramStart"/>
                       <w:r>
                         <w:rPr>
                           <w:i/>
@@ -11134,7 +11825,17 @@
                           <w:sz w:val="18"/>
                           <w:szCs w:val="18"/>
                         </w:rPr>
-                        <w:t xml:space="preserve">(col, </w:t>
+                        <w:t>(</w:t>
+                      </w:r>
+                      <w:proofErr w:type="gramEnd"/>
+                      <w:r>
+                        <w:rPr>
+                          <w:i/>
+                          <w:iCs/>
+                          <w:sz w:val="18"/>
+                          <w:szCs w:val="18"/>
+                        </w:rPr>
+                        <w:t xml:space="preserve">col, </w:t>
                       </w:r>
                       <w:proofErr w:type="spellStart"/>
                       <w:r>
@@ -11237,6 +11938,7 @@
                         <w:t xml:space="preserve">        </w:t>
                       </w:r>
                       <w:proofErr w:type="spellStart"/>
+                      <w:proofErr w:type="gramStart"/>
                       <w:r>
                         <w:rPr>
                           <w:i/>
@@ -11254,7 +11956,17 @@
                           <w:sz w:val="18"/>
                           <w:szCs w:val="18"/>
                         </w:rPr>
-                        <w:t xml:space="preserve">(col, </w:t>
+                        <w:t>(</w:t>
+                      </w:r>
+                      <w:proofErr w:type="gramEnd"/>
+                      <w:r>
+                        <w:rPr>
+                          <w:i/>
+                          <w:iCs/>
+                          <w:sz w:val="18"/>
+                          <w:szCs w:val="18"/>
+                        </w:rPr>
+                        <w:t xml:space="preserve">col, </w:t>
                       </w:r>
                       <w:proofErr w:type="spellStart"/>
                       <w:r>
@@ -11380,6 +12092,7 @@
                         <w:t xml:space="preserve">private double </w:t>
                       </w:r>
                       <w:proofErr w:type="spellStart"/>
+                      <w:proofErr w:type="gramStart"/>
                       <w:r>
                         <w:rPr>
                           <w:i/>
@@ -11397,7 +12110,17 @@
                           <w:sz w:val="18"/>
                           <w:szCs w:val="18"/>
                         </w:rPr>
-                        <w:t xml:space="preserve">(Column col, </w:t>
+                        <w:t>(</w:t>
+                      </w:r>
+                      <w:proofErr w:type="gramEnd"/>
+                      <w:r>
+                        <w:rPr>
+                          <w:i/>
+                          <w:iCs/>
+                          <w:sz w:val="18"/>
+                          <w:szCs w:val="18"/>
+                        </w:rPr>
+                        <w:t xml:space="preserve">Column col, </w:t>
                       </w:r>
                       <w:proofErr w:type="spellStart"/>
                       <w:r>
@@ -11486,6 +12209,7 @@
                         <w:t xml:space="preserve"> = </w:t>
                       </w:r>
                       <w:proofErr w:type="spellStart"/>
+                      <w:proofErr w:type="gramStart"/>
                       <w:r>
                         <w:rPr>
                           <w:i/>
@@ -11496,6 +12220,7 @@
                         <w:t>config.OverlapDutyCycles</w:t>
                       </w:r>
                       <w:proofErr w:type="spellEnd"/>
+                      <w:proofErr w:type="gramEnd"/>
                       <w:r>
                         <w:rPr>
                           <w:i/>
@@ -11569,6 +12294,7 @@
                         <w:t xml:space="preserve"> = </w:t>
                       </w:r>
                       <w:proofErr w:type="spellStart"/>
+                      <w:proofErr w:type="gramStart"/>
                       <w:r>
                         <w:rPr>
                           <w:i/>
@@ -11579,6 +12305,7 @@
                         <w:t>config.MinOverlapDutyCycles</w:t>
                       </w:r>
                       <w:proofErr w:type="spellEnd"/>
+                      <w:proofErr w:type="gramEnd"/>
                       <w:r>
                         <w:rPr>
                           <w:i/>
@@ -11649,8 +12376,19 @@
                           <w:sz w:val="18"/>
                           <w:szCs w:val="18"/>
                         </w:rPr>
-                        <w:t xml:space="preserve"> = 100;</w:t>
-                      </w:r>
+                        <w:t xml:space="preserve"> = </w:t>
+                      </w:r>
+                      <w:proofErr w:type="gramStart"/>
+                      <w:r>
+                        <w:rPr>
+                          <w:i/>
+                          <w:iCs/>
+                          <w:sz w:val="18"/>
+                          <w:szCs w:val="18"/>
+                        </w:rPr>
+                        <w:t>100;</w:t>
+                      </w:r>
+                      <w:proofErr w:type="gramEnd"/>
                     </w:p>
                     <w:p>
                       <w:pPr>
@@ -11795,8 +12533,19 @@
                           <w:sz w:val="18"/>
                           <w:szCs w:val="18"/>
                         </w:rPr>
-                        <w:t>)));</w:t>
-                      </w:r>
+                        <w:t>))</w:t>
+                      </w:r>
+                      <w:proofErr w:type="gramStart"/>
+                      <w:r>
+                        <w:rPr>
+                          <w:i/>
+                          <w:iCs/>
+                          <w:sz w:val="18"/>
+                          <w:szCs w:val="18"/>
+                        </w:rPr>
+                        <w:t>);</w:t>
+                      </w:r>
+                      <w:proofErr w:type="gramEnd"/>
                     </w:p>
                     <w:p>
                       <w:pPr>
@@ -11918,8 +12667,19 @@
                           <w:sz w:val="18"/>
                           <w:szCs w:val="18"/>
                         </w:rPr>
-                        <w:t>));</w:t>
-                      </w:r>
+                        <w:t>)</w:t>
+                      </w:r>
+                      <w:proofErr w:type="gramStart"/>
+                      <w:r>
+                        <w:rPr>
+                          <w:i/>
+                          <w:iCs/>
+                          <w:sz w:val="18"/>
+                          <w:szCs w:val="18"/>
+                        </w:rPr>
+                        <w:t>);</w:t>
+                      </w:r>
+                      <w:proofErr w:type="gramEnd"/>
                     </w:p>
                     <w:p>
                       <w:pPr>
@@ -11958,6 +12718,7 @@
                         <w:t xml:space="preserve">    return </w:t>
                       </w:r>
                       <w:proofErr w:type="spellStart"/>
+                      <w:proofErr w:type="gramStart"/>
                       <w:r>
                         <w:rPr>
                           <w:i/>
@@ -11977,6 +12738,7 @@
                         </w:rPr>
                         <w:t>;</w:t>
                       </w:r>
+                      <w:proofErr w:type="gramEnd"/>
                     </w:p>
                     <w:p>
                       <w:pPr>
@@ -12038,6 +12800,7 @@
                         <w:t xml:space="preserve">private void </w:t>
                       </w:r>
                       <w:proofErr w:type="spellStart"/>
+                      <w:proofErr w:type="gramStart"/>
                       <w:r>
                         <w:rPr>
                           <w:i/>
@@ -12055,7 +12818,17 @@
                           <w:sz w:val="18"/>
                           <w:szCs w:val="18"/>
                         </w:rPr>
-                        <w:t xml:space="preserve">(Column col, double </w:t>
+                        <w:t>(</w:t>
+                      </w:r>
+                      <w:proofErr w:type="gramEnd"/>
+                      <w:r>
+                        <w:rPr>
+                          <w:i/>
+                          <w:iCs/>
+                          <w:sz w:val="18"/>
+                          <w:szCs w:val="18"/>
+                        </w:rPr>
+                        <w:t xml:space="preserve">Column col, double </w:t>
                       </w:r>
                       <w:proofErr w:type="spellStart"/>
                       <w:r>
@@ -12164,6 +12937,7 @@
                         <w:t xml:space="preserve"> = </w:t>
                       </w:r>
                       <w:proofErr w:type="spellStart"/>
+                      <w:proofErr w:type="gramStart"/>
                       <w:r>
                         <w:rPr>
                           <w:i/>
@@ -12174,6 +12948,7 @@
                         <w:t>col.ProximalDendrite.RFPool</w:t>
                       </w:r>
                       <w:proofErr w:type="spellEnd"/>
+                      <w:proofErr w:type="gramEnd"/>
                       <w:r>
                         <w:rPr>
                           <w:i/>
@@ -12204,7 +12979,27 @@
                           <w:sz w:val="18"/>
                           <w:szCs w:val="18"/>
                         </w:rPr>
-                        <w:t xml:space="preserve">    double[] </w:t>
+                        <w:t xml:space="preserve">    </w:t>
+                      </w:r>
+                      <w:proofErr w:type="gramStart"/>
+                      <w:r>
+                        <w:rPr>
+                          <w:i/>
+                          <w:iCs/>
+                          <w:sz w:val="18"/>
+                          <w:szCs w:val="18"/>
+                        </w:rPr>
+                        <w:t>double[</w:t>
+                      </w:r>
+                      <w:proofErr w:type="gramEnd"/>
+                      <w:r>
+                        <w:rPr>
+                          <w:i/>
+                          <w:iCs/>
+                          <w:sz w:val="18"/>
+                          <w:szCs w:val="18"/>
+                        </w:rPr>
+                        <w:t xml:space="preserve">] </w:t>
                       </w:r>
                       <w:proofErr w:type="spellStart"/>
                       <w:r>
@@ -12367,6 +13162,7 @@
                         <w:t xml:space="preserve"> &lt; </w:t>
                       </w:r>
                       <w:proofErr w:type="spellStart"/>
+                      <w:proofErr w:type="gramStart"/>
                       <w:r>
                         <w:rPr>
                           <w:i/>
@@ -12377,6 +13173,7 @@
                         <w:t>permanences.Length</w:t>
                       </w:r>
                       <w:proofErr w:type="spellEnd"/>
+                      <w:proofErr w:type="gramEnd"/>
                       <w:r>
                         <w:rPr>
                           <w:i/>
@@ -12513,6 +13310,7 @@
                         <w:t xml:space="preserve"> * </w:t>
                       </w:r>
                       <w:proofErr w:type="spellStart"/>
+                      <w:proofErr w:type="gramStart"/>
                       <w:r>
                         <w:rPr>
                           <w:i/>
@@ -12532,6 +13330,7 @@
                         </w:rPr>
                         <w:t>;</w:t>
                       </w:r>
+                      <w:proofErr w:type="gramEnd"/>
                     </w:p>
                     <w:p>
                       <w:pPr>
@@ -12636,6 +13435,7 @@
                         <w:t xml:space="preserve">    </w:t>
                       </w:r>
                       <w:proofErr w:type="spellStart"/>
+                      <w:proofErr w:type="gramStart"/>
                       <w:r>
                         <w:rPr>
                           <w:i/>
@@ -12646,6 +13446,7 @@
                         <w:t>col.UpdatePermanencesForColumnSparse</w:t>
                       </w:r>
                       <w:proofErr w:type="spellEnd"/>
+                      <w:proofErr w:type="gramEnd"/>
                       <w:r>
                         <w:rPr>
                           <w:i/>
@@ -13868,7 +14669,23 @@
           <w:i/>
           <w:iCs/>
         </w:rPr>
-        <w:t xml:space="preserve"> = c.Memory.Get1DIndexes().Where(</w:t>
+        <w:t xml:space="preserve"> = </w:t>
+      </w:r>
+      <w:proofErr w:type="gramStart"/>
+      <w:r>
+        <w:rPr>
+          <w:i/>
+          <w:iCs/>
+        </w:rPr>
+        <w:t>c.Memory.Get</w:t>
+      </w:r>
+      <w:proofErr w:type="gramEnd"/>
+      <w:r>
+        <w:rPr>
+          <w:i/>
+          <w:iCs/>
+        </w:rPr>
+        <w:t>1DIndexes().Where(</w:t>
       </w:r>
       <w:proofErr w:type="spellStart"/>
       <w:r>
@@ -14648,6 +15465,7 @@
         <w:t xml:space="preserve">Changing the values of </w:t>
       </w:r>
       <w:proofErr w:type="spellStart"/>
+      <w:proofErr w:type="gramStart"/>
       <w:r>
         <w:rPr>
           <w:i/>
@@ -14656,6 +15474,7 @@
         <w:t>minOctOverlapCycles</w:t>
       </w:r>
       <w:proofErr w:type="spellEnd"/>
+      <w:proofErr w:type="gramEnd"/>
     </w:p>
     <w:p>
       <w:pPr>
@@ -16807,6 +17626,26 @@
         </w:tabs>
         <w:spacing w:after="120" w:line="228" w:lineRule="auto"/>
         <w:ind w:firstLine="288"/>
+        <w:jc w:val="both"/>
+        <w:rPr>
+          <w:color w:val="000000"/>
+        </w:rPr>
+      </w:pPr>
+    </w:p>
+    <w:p>
+      <w:pPr>
+        <w:pBdr>
+          <w:top w:val="nil"/>
+          <w:left w:val="nil"/>
+          <w:bottom w:val="nil"/>
+          <w:right w:val="nil"/>
+          <w:between w:val="nil"/>
+        </w:pBdr>
+        <w:tabs>
+          <w:tab w:val="left" w:pos="288"/>
+        </w:tabs>
+        <w:spacing w:after="120" w:line="228" w:lineRule="auto"/>
+        <w:ind w:firstLine="288"/>
         <w:rPr>
           <w:color w:val="000000"/>
         </w:rPr>
@@ -16817,10 +17656,10 @@
           <w:color w:val="000000"/>
         </w:rPr>
         <w:drawing>
-          <wp:inline distT="0" distB="0" distL="0" distR="0" wp14:anchorId="6D6D636E" wp14:editId="089E8029">
-            <wp:extent cx="3065510" cy="2240280"/>
-            <wp:effectExtent l="0" t="0" r="1905" b="7620"/>
-            <wp:docPr id="119000492" name="Picture 14" descr="A screen shot of a computer screen&#10;&#10;Description automatically generated"/>
+          <wp:inline distT="0" distB="0" distL="0" distR="0" wp14:anchorId="6D6D636E" wp14:editId="4EB051A2">
+            <wp:extent cx="3098165" cy="2247900"/>
+            <wp:effectExtent l="0" t="0" r="6985" b="0"/>
+            <wp:docPr id="119000492" name="Picture 14"/>
             <wp:cNvGraphicFramePr>
               <a:graphicFrameLocks xmlns:a="http://schemas.openxmlformats.org/drawingml/2006/main" noChangeAspect="1"/>
             </wp:cNvGraphicFramePr>
@@ -16828,7 +17667,7 @@
               <a:graphicData uri="http://schemas.openxmlformats.org/drawingml/2006/picture">
                 <pic:pic xmlns:pic="http://schemas.openxmlformats.org/drawingml/2006/picture">
                   <pic:nvPicPr>
-                    <pic:cNvPr id="119000492" name="Picture 14" descr="A screen shot of a computer screen&#10;&#10;Description automatically generated"/>
+                    <pic:cNvPr id="119000492" name="Picture 14"/>
                     <pic:cNvPicPr/>
                   </pic:nvPicPr>
                   <pic:blipFill>
@@ -16846,7 +17685,7 @@
                   <pic:spPr>
                     <a:xfrm>
                       <a:off x="0" y="0"/>
-                      <a:ext cx="3098693" cy="2264530"/>
+                      <a:ext cx="3098699" cy="2248287"/>
                     </a:xfrm>
                     <a:prstGeom prst="rect">
                       <a:avLst/>
@@ -17015,10 +17854,10 @@
           <w:color w:val="000000"/>
         </w:rPr>
         <w:drawing>
-          <wp:inline distT="0" distB="0" distL="0" distR="0" wp14:anchorId="7ED35D6F" wp14:editId="3B82164E">
-            <wp:extent cx="3093720" cy="711382"/>
+          <wp:inline distT="0" distB="0" distL="0" distR="0" wp14:anchorId="7ED35D6F" wp14:editId="308E5081">
+            <wp:extent cx="3162300" cy="571500"/>
             <wp:effectExtent l="0" t="0" r="0" b="0"/>
-            <wp:docPr id="979137915" name="Picture 15" descr="A black background with many small squares&#10;&#10;Description automatically generated"/>
+            <wp:docPr id="979137915" name="Picture 15"/>
             <wp:cNvGraphicFramePr>
               <a:graphicFrameLocks xmlns:a="http://schemas.openxmlformats.org/drawingml/2006/main" noChangeAspect="1"/>
             </wp:cNvGraphicFramePr>
@@ -17026,11 +17865,11 @@
               <a:graphicData uri="http://schemas.openxmlformats.org/drawingml/2006/picture">
                 <pic:pic xmlns:pic="http://schemas.openxmlformats.org/drawingml/2006/picture">
                   <pic:nvPicPr>
-                    <pic:cNvPr id="979137915" name="Picture 15" descr="A black background with many small squares&#10;&#10;Description automatically generated"/>
+                    <pic:cNvPr id="979137915" name="Picture 15"/>
                     <pic:cNvPicPr/>
                   </pic:nvPicPr>
                   <pic:blipFill>
-                    <a:blip r:embed="rId25" cstate="print">
+                    <a:blip r:embed="rId25">
                       <a:extLst>
                         <a:ext uri="{28A0092B-C50C-407E-A947-70E740481C1C}">
                           <a14:useLocalDpi xmlns:a14="http://schemas.microsoft.com/office/drawing/2010/main" val="0"/>
@@ -17044,7 +17883,7 @@
                   <pic:spPr>
                     <a:xfrm>
                       <a:off x="0" y="0"/>
-                      <a:ext cx="3163994" cy="727541"/>
+                      <a:ext cx="3167490" cy="572438"/>
                     </a:xfrm>
                     <a:prstGeom prst="rect">
                       <a:avLst/>
@@ -17319,10 +18158,10 @@
         </w:rPr>
         <w:lastRenderedPageBreak/>
         <w:drawing>
-          <wp:inline distT="0" distB="0" distL="0" distR="0" wp14:anchorId="7C8A80C1" wp14:editId="45507AC1">
-            <wp:extent cx="2804160" cy="2817324"/>
-            <wp:effectExtent l="0" t="0" r="0" b="2540"/>
-            <wp:docPr id="513679854" name="Picture 18" descr="A screenshot of a computer screen&#10;&#10;Description automatically generated"/>
+          <wp:inline distT="0" distB="0" distL="0" distR="0" wp14:anchorId="7C8A80C1" wp14:editId="665B1137">
+            <wp:extent cx="2844930" cy="2712144"/>
+            <wp:effectExtent l="0" t="0" r="0" b="0"/>
+            <wp:docPr id="513679854" name="Picture 18"/>
             <wp:cNvGraphicFramePr>
               <a:graphicFrameLocks xmlns:a="http://schemas.openxmlformats.org/drawingml/2006/main" noChangeAspect="1"/>
             </wp:cNvGraphicFramePr>
@@ -17330,7 +18169,7 @@
               <a:graphicData uri="http://schemas.openxmlformats.org/drawingml/2006/picture">
                 <pic:pic xmlns:pic="http://schemas.openxmlformats.org/drawingml/2006/picture">
                   <pic:nvPicPr>
-                    <pic:cNvPr id="513679854" name="Picture 18" descr="A screenshot of a computer screen&#10;&#10;Description automatically generated"/>
+                    <pic:cNvPr id="513679854" name="Picture 18"/>
                     <pic:cNvPicPr/>
                   </pic:nvPicPr>
                   <pic:blipFill>
@@ -17348,7 +18187,7 @@
                   <pic:spPr>
                     <a:xfrm>
                       <a:off x="0" y="0"/>
-                      <a:ext cx="2844930" cy="2858286"/>
+                      <a:ext cx="2844930" cy="2712144"/>
                     </a:xfrm>
                     <a:prstGeom prst="rect">
                       <a:avLst/>
@@ -17454,10 +18293,10 @@
           <w:color w:val="000000"/>
         </w:rPr>
         <w:drawing>
-          <wp:inline distT="0" distB="0" distL="0" distR="0" wp14:anchorId="69DBFCA5" wp14:editId="7063F239">
-            <wp:extent cx="2842260" cy="2903519"/>
-            <wp:effectExtent l="0" t="0" r="0" b="0"/>
-            <wp:docPr id="1622258358" name="Picture 19" descr="A screenshot of a computer screen&#10;&#10;Description automatically generated"/>
+          <wp:inline distT="0" distB="0" distL="0" distR="0" wp14:anchorId="69DBFCA5" wp14:editId="58E86442">
+            <wp:extent cx="2871188" cy="2779445"/>
+            <wp:effectExtent l="0" t="0" r="5715" b="1905"/>
+            <wp:docPr id="1622258358" name="Picture 19"/>
             <wp:cNvGraphicFramePr>
               <a:graphicFrameLocks xmlns:a="http://schemas.openxmlformats.org/drawingml/2006/main" noChangeAspect="1"/>
             </wp:cNvGraphicFramePr>
@@ -17465,7 +18304,7 @@
               <a:graphicData uri="http://schemas.openxmlformats.org/drawingml/2006/picture">
                 <pic:pic xmlns:pic="http://schemas.openxmlformats.org/drawingml/2006/picture">
                   <pic:nvPicPr>
-                    <pic:cNvPr id="1622258358" name="Picture 19" descr="A screenshot of a computer screen&#10;&#10;Description automatically generated"/>
+                    <pic:cNvPr id="1622258358" name="Picture 19"/>
                     <pic:cNvPicPr/>
                   </pic:nvPicPr>
                   <pic:blipFill>
@@ -17483,7 +18322,7 @@
                   <pic:spPr>
                     <a:xfrm>
                       <a:off x="0" y="0"/>
-                      <a:ext cx="2871188" cy="2933070"/>
+                      <a:ext cx="2871188" cy="2779445"/>
                     </a:xfrm>
                     <a:prstGeom prst="rect">
                       <a:avLst/>
@@ -17589,10 +18428,10 @@
           <w:color w:val="000000"/>
         </w:rPr>
         <w:drawing>
-          <wp:inline distT="0" distB="0" distL="0" distR="0" wp14:anchorId="654E24DA" wp14:editId="70E3DB60">
-            <wp:extent cx="2896881" cy="1542407"/>
-            <wp:effectExtent l="0" t="0" r="0" b="1270"/>
-            <wp:docPr id="583103499" name="Picture 20" descr="A black background with white numbers&#10;&#10;Description automatically generated"/>
+          <wp:inline distT="0" distB="0" distL="0" distR="0" wp14:anchorId="654E24DA" wp14:editId="7230E5AF">
+            <wp:extent cx="2905353" cy="1454403"/>
+            <wp:effectExtent l="0" t="0" r="0" b="0"/>
+            <wp:docPr id="583103499" name="Picture 20"/>
             <wp:cNvGraphicFramePr>
               <a:graphicFrameLocks xmlns:a="http://schemas.openxmlformats.org/drawingml/2006/main" noChangeAspect="1"/>
             </wp:cNvGraphicFramePr>
@@ -17600,7 +18439,7 @@
               <a:graphicData uri="http://schemas.openxmlformats.org/drawingml/2006/picture">
                 <pic:pic xmlns:pic="http://schemas.openxmlformats.org/drawingml/2006/picture">
                   <pic:nvPicPr>
-                    <pic:cNvPr id="583103499" name="Picture 20" descr="A black background with white numbers&#10;&#10;Description automatically generated"/>
+                    <pic:cNvPr id="583103499" name="Picture 20"/>
                     <pic:cNvPicPr/>
                   </pic:nvPicPr>
                   <pic:blipFill>
@@ -17618,7 +18457,7 @@
                   <pic:spPr>
                     <a:xfrm>
                       <a:off x="0" y="0"/>
-                      <a:ext cx="2905353" cy="1546918"/>
+                      <a:ext cx="2905353" cy="1454403"/>
                     </a:xfrm>
                     <a:prstGeom prst="rect">
                       <a:avLst/>
@@ -17776,10 +18615,10 @@
           <w:color w:val="000000"/>
         </w:rPr>
         <w:drawing>
-          <wp:inline distT="0" distB="0" distL="0" distR="0" wp14:anchorId="06BE6B5E" wp14:editId="1A9212B1">
-            <wp:extent cx="2926080" cy="2733131"/>
-            <wp:effectExtent l="0" t="0" r="7620" b="0"/>
-            <wp:docPr id="647663629" name="Picture 21" descr="A screen shot of a computer screen&#10;&#10;Description automatically generated"/>
+          <wp:inline distT="0" distB="0" distL="0" distR="0" wp14:anchorId="06BE6B5E" wp14:editId="4E0D6036">
+            <wp:extent cx="2928890" cy="2570635"/>
+            <wp:effectExtent l="0" t="0" r="5080" b="1270"/>
+            <wp:docPr id="647663629" name="Picture 21"/>
             <wp:cNvGraphicFramePr>
               <a:graphicFrameLocks xmlns:a="http://schemas.openxmlformats.org/drawingml/2006/main" noChangeAspect="1"/>
             </wp:cNvGraphicFramePr>
@@ -17787,7 +18626,7 @@
               <a:graphicData uri="http://schemas.openxmlformats.org/drawingml/2006/picture">
                 <pic:pic xmlns:pic="http://schemas.openxmlformats.org/drawingml/2006/picture">
                   <pic:nvPicPr>
-                    <pic:cNvPr id="647663629" name="Picture 21" descr="A screen shot of a computer screen&#10;&#10;Description automatically generated"/>
+                    <pic:cNvPr id="647663629" name="Picture 21"/>
                     <pic:cNvPicPr/>
                   </pic:nvPicPr>
                   <pic:blipFill>
@@ -17805,7 +18644,7 @@
                   <pic:spPr>
                     <a:xfrm>
                       <a:off x="0" y="0"/>
-                      <a:ext cx="2928890" cy="2735756"/>
+                      <a:ext cx="2928890" cy="2570635"/>
                     </a:xfrm>
                     <a:prstGeom prst="rect">
                       <a:avLst/>
@@ -17912,10 +18751,10 @@
           <w:color w:val="000000"/>
         </w:rPr>
         <w:drawing>
-          <wp:inline distT="0" distB="0" distL="0" distR="0" wp14:anchorId="421C9925" wp14:editId="1BC2C87D">
-            <wp:extent cx="2754787" cy="2528454"/>
-            <wp:effectExtent l="0" t="0" r="7620" b="5715"/>
-            <wp:docPr id="1743968083" name="Picture 23" descr="A black background with white numbers&#10;&#10;Description automatically generated"/>
+          <wp:inline distT="0" distB="0" distL="0" distR="0" wp14:anchorId="421C9925" wp14:editId="39174DB8">
+            <wp:extent cx="2956560" cy="2578321"/>
+            <wp:effectExtent l="0" t="0" r="0" b="0"/>
+            <wp:docPr id="1743968083" name="Picture 23"/>
             <wp:cNvGraphicFramePr>
               <a:graphicFrameLocks xmlns:a="http://schemas.openxmlformats.org/drawingml/2006/main" noChangeAspect="1"/>
             </wp:cNvGraphicFramePr>
@@ -17923,7 +18762,7 @@
               <a:graphicData uri="http://schemas.openxmlformats.org/drawingml/2006/picture">
                 <pic:pic xmlns:pic="http://schemas.openxmlformats.org/drawingml/2006/picture">
                   <pic:nvPicPr>
-                    <pic:cNvPr id="1743968083" name="Picture 23" descr="A black background with white numbers&#10;&#10;Description automatically generated"/>
+                    <pic:cNvPr id="1743968083" name="Picture 23"/>
                     <pic:cNvPicPr/>
                   </pic:nvPicPr>
                   <pic:blipFill>
@@ -17941,7 +18780,7 @@
                   <pic:spPr>
                     <a:xfrm>
                       <a:off x="0" y="0"/>
-                      <a:ext cx="2765764" cy="2538529"/>
+                      <a:ext cx="2966937" cy="2587371"/>
                     </a:xfrm>
                     <a:prstGeom prst="rect">
                       <a:avLst/>
@@ -18032,10 +18871,10 @@
           <w:color w:val="000000"/>
         </w:rPr>
         <w:drawing>
-          <wp:inline distT="0" distB="0" distL="0" distR="0" wp14:anchorId="25D38FE8" wp14:editId="7C81D484">
-            <wp:extent cx="2805545" cy="1670994"/>
-            <wp:effectExtent l="0" t="0" r="0" b="5715"/>
-            <wp:docPr id="1248864950" name="Picture 24" descr="A screenshot of a computer screen&#10;&#10;Description automatically generated"/>
+          <wp:inline distT="0" distB="0" distL="0" distR="0" wp14:anchorId="25D38FE8" wp14:editId="5865165A">
+            <wp:extent cx="2964180" cy="1261423"/>
+            <wp:effectExtent l="0" t="0" r="7620" b="0"/>
+            <wp:docPr id="1248864950" name="Picture 24"/>
             <wp:cNvGraphicFramePr>
               <a:graphicFrameLocks xmlns:a="http://schemas.openxmlformats.org/drawingml/2006/main" noChangeAspect="1"/>
             </wp:cNvGraphicFramePr>
@@ -18043,7 +18882,7 @@
               <a:graphicData uri="http://schemas.openxmlformats.org/drawingml/2006/picture">
                 <pic:pic xmlns:pic="http://schemas.openxmlformats.org/drawingml/2006/picture">
                   <pic:nvPicPr>
-                    <pic:cNvPr id="1248864950" name="Picture 24" descr="A screenshot of a computer screen&#10;&#10;Description automatically generated"/>
+                    <pic:cNvPr id="1248864950" name="Picture 24"/>
                     <pic:cNvPicPr/>
                   </pic:nvPicPr>
                   <pic:blipFill>
@@ -18061,7 +18900,7 @@
                   <pic:spPr>
                     <a:xfrm>
                       <a:off x="0" y="0"/>
-                      <a:ext cx="2810998" cy="1674242"/>
+                      <a:ext cx="2972475" cy="1264953"/>
                     </a:xfrm>
                     <a:prstGeom prst="rect">
                       <a:avLst/>
@@ -18164,10 +19003,10 @@
           <w:color w:val="000000"/>
         </w:rPr>
         <w:drawing>
-          <wp:inline distT="0" distB="0" distL="0" distR="0" wp14:anchorId="23A69FBA" wp14:editId="3C1E9689">
-            <wp:extent cx="2975610" cy="379730"/>
-            <wp:effectExtent l="0" t="0" r="0" b="1270"/>
-            <wp:docPr id="1751584018" name="Picture 25" descr="A number on a black background&#10;&#10;Description automatically generated"/>
+          <wp:inline distT="0" distB="0" distL="0" distR="0" wp14:anchorId="23A69FBA" wp14:editId="02C4F12E">
+            <wp:extent cx="2975610" cy="307471"/>
+            <wp:effectExtent l="0" t="0" r="0" b="0"/>
+            <wp:docPr id="1751584018" name="Picture 25"/>
             <wp:cNvGraphicFramePr>
               <a:graphicFrameLocks xmlns:a="http://schemas.openxmlformats.org/drawingml/2006/main" noChangeAspect="1"/>
             </wp:cNvGraphicFramePr>
@@ -18175,7 +19014,7 @@
               <a:graphicData uri="http://schemas.openxmlformats.org/drawingml/2006/picture">
                 <pic:pic xmlns:pic="http://schemas.openxmlformats.org/drawingml/2006/picture">
                   <pic:nvPicPr>
-                    <pic:cNvPr id="1751584018" name="Picture 25" descr="A number on a black background&#10;&#10;Description automatically generated"/>
+                    <pic:cNvPr id="1751584018" name="Picture 25"/>
                     <pic:cNvPicPr/>
                   </pic:nvPicPr>
                   <pic:blipFill>
@@ -18193,7 +19032,7 @@
                   <pic:spPr>
                     <a:xfrm>
                       <a:off x="0" y="0"/>
-                      <a:ext cx="2975610" cy="379730"/>
+                      <a:ext cx="2975610" cy="307471"/>
                     </a:xfrm>
                     <a:prstGeom prst="rect">
                       <a:avLst/>
@@ -18289,7 +19128,6 @@
         <w:rPr>
           <w:color w:val="000000"/>
         </w:rPr>
-        <w:lastRenderedPageBreak/>
         <w:t>After implementing new Spatial Pattern Learning Experiment, the output is:</w:t>
       </w:r>
     </w:p>
@@ -18317,11 +19155,12 @@
           <w:noProof/>
           <w:color w:val="000000"/>
         </w:rPr>
+        <w:lastRenderedPageBreak/>
         <w:drawing>
-          <wp:inline distT="0" distB="0" distL="0" distR="0" wp14:anchorId="75EB383A" wp14:editId="28ED8BF2">
-            <wp:extent cx="2975610" cy="700405"/>
-            <wp:effectExtent l="0" t="0" r="0" b="4445"/>
-            <wp:docPr id="212546718" name="Picture 26" descr="A black background with many small squares&#10;&#10;Description automatically generated"/>
+          <wp:inline distT="0" distB="0" distL="0" distR="0" wp14:anchorId="75EB383A" wp14:editId="5A54D039">
+            <wp:extent cx="2975610" cy="661007"/>
+            <wp:effectExtent l="0" t="0" r="0" b="6350"/>
+            <wp:docPr id="212546718" name="Picture 26"/>
             <wp:cNvGraphicFramePr>
               <a:graphicFrameLocks xmlns:a="http://schemas.openxmlformats.org/drawingml/2006/main" noChangeAspect="1"/>
             </wp:cNvGraphicFramePr>
@@ -18329,7 +19168,7 @@
               <a:graphicData uri="http://schemas.openxmlformats.org/drawingml/2006/picture">
                 <pic:pic xmlns:pic="http://schemas.openxmlformats.org/drawingml/2006/picture">
                   <pic:nvPicPr>
-                    <pic:cNvPr id="212546718" name="Picture 26" descr="A black background with many small squares&#10;&#10;Description automatically generated"/>
+                    <pic:cNvPr id="212546718" name="Picture 26"/>
                     <pic:cNvPicPr/>
                   </pic:nvPicPr>
                   <pic:blipFill>
@@ -18347,7 +19186,7 @@
                   <pic:spPr>
                     <a:xfrm>
                       <a:off x="0" y="0"/>
-                      <a:ext cx="2975610" cy="700405"/>
+                      <a:ext cx="2975610" cy="661007"/>
                     </a:xfrm>
                     <a:prstGeom prst="rect">
                       <a:avLst/>
@@ -18483,7 +19322,21 @@
         <w:rPr>
           <w:color w:val="000000"/>
         </w:rPr>
-        <w:t>After each cycle, show whether a input is stable or not and if a input is stable then at which cycle it gets stable.</w:t>
+        <w:t xml:space="preserve">After each cycle, show whether </w:t>
+      </w:r>
+      <w:proofErr w:type="gramStart"/>
+      <w:r>
+        <w:rPr>
+          <w:color w:val="000000"/>
+        </w:rPr>
+        <w:t>a</w:t>
+      </w:r>
+      <w:proofErr w:type="gramEnd"/>
+      <w:r>
+        <w:rPr>
+          <w:color w:val="000000"/>
+        </w:rPr>
+        <w:t xml:space="preserve"> input is stable or not and if a input is stable then at which cycle it gets stable.</w:t>
       </w:r>
     </w:p>
     <w:p>
@@ -18510,10 +19363,10 @@
           <w:color w:val="000000"/>
         </w:rPr>
         <w:drawing>
-          <wp:inline distT="0" distB="0" distL="0" distR="0" wp14:anchorId="09D6ECDC" wp14:editId="1EC93B1D">
-            <wp:extent cx="1530927" cy="2743644"/>
-            <wp:effectExtent l="0" t="0" r="0" b="0"/>
-            <wp:docPr id="1724076498" name="Picture 27" descr="A screen shot of a computer&#10;&#10;Description automatically generated"/>
+          <wp:inline distT="0" distB="0" distL="0" distR="0" wp14:anchorId="09D6ECDC" wp14:editId="4C2FA189">
+            <wp:extent cx="1684020" cy="3236353"/>
+            <wp:effectExtent l="0" t="0" r="0" b="2540"/>
+            <wp:docPr id="1724076498" name="Picture 27"/>
             <wp:cNvGraphicFramePr>
               <a:graphicFrameLocks xmlns:a="http://schemas.openxmlformats.org/drawingml/2006/main" noChangeAspect="1"/>
             </wp:cNvGraphicFramePr>
@@ -18521,7 +19374,7 @@
               <a:graphicData uri="http://schemas.openxmlformats.org/drawingml/2006/picture">
                 <pic:pic xmlns:pic="http://schemas.openxmlformats.org/drawingml/2006/picture">
                   <pic:nvPicPr>
-                    <pic:cNvPr id="1724076498" name="Picture 27" descr="A screen shot of a computer&#10;&#10;Description automatically generated"/>
+                    <pic:cNvPr id="1724076498" name="Picture 27"/>
                     <pic:cNvPicPr/>
                   </pic:nvPicPr>
                   <pic:blipFill>
@@ -18539,7 +19392,7 @@
                   <pic:spPr>
                     <a:xfrm>
                       <a:off x="0" y="0"/>
-                      <a:ext cx="1581095" cy="2833552"/>
+                      <a:ext cx="1688067" cy="3244130"/>
                     </a:xfrm>
                     <a:prstGeom prst="rect">
                       <a:avLst/>
@@ -18636,10 +19489,10 @@
           <w:color w:val="000000"/>
         </w:rPr>
         <w:drawing>
-          <wp:inline distT="0" distB="0" distL="0" distR="0" wp14:anchorId="6F97119C" wp14:editId="13C8F0C4">
-            <wp:extent cx="1641157" cy="3235036"/>
-            <wp:effectExtent l="0" t="0" r="0" b="3810"/>
-            <wp:docPr id="1458694147" name="Picture 28" descr="A screenshot of a computer screen&#10;&#10;Description automatically generated"/>
+          <wp:inline distT="0" distB="0" distL="0" distR="0" wp14:anchorId="6F97119C" wp14:editId="5F86A9DE">
+            <wp:extent cx="1675574" cy="3151765"/>
+            <wp:effectExtent l="0" t="0" r="1270" b="0"/>
+            <wp:docPr id="1458694147" name="Picture 28"/>
             <wp:cNvGraphicFramePr>
               <a:graphicFrameLocks xmlns:a="http://schemas.openxmlformats.org/drawingml/2006/main" noChangeAspect="1"/>
             </wp:cNvGraphicFramePr>
@@ -18647,7 +19500,7 @@
               <a:graphicData uri="http://schemas.openxmlformats.org/drawingml/2006/picture">
                 <pic:pic xmlns:pic="http://schemas.openxmlformats.org/drawingml/2006/picture">
                   <pic:nvPicPr>
-                    <pic:cNvPr id="1458694147" name="Picture 28" descr="A screenshot of a computer screen&#10;&#10;Description automatically generated"/>
+                    <pic:cNvPr id="1458694147" name="Picture 28"/>
                     <pic:cNvPicPr/>
                   </pic:nvPicPr>
                   <pic:blipFill>
@@ -18665,7 +19518,7 @@
                   <pic:spPr>
                     <a:xfrm>
                       <a:off x="0" y="0"/>
-                      <a:ext cx="1675574" cy="3302878"/>
+                      <a:ext cx="1675574" cy="3151765"/>
                     </a:xfrm>
                     <a:prstGeom prst="rect">
                       <a:avLst/>
@@ -18746,10 +19599,10 @@
           <w:color w:val="000000"/>
         </w:rPr>
         <w:drawing>
-          <wp:inline distT="0" distB="0" distL="0" distR="0" wp14:anchorId="1042EAFF" wp14:editId="3CB396FD">
-            <wp:extent cx="1913325" cy="2084814"/>
-            <wp:effectExtent l="0" t="0" r="0" b="0"/>
-            <wp:docPr id="583626271" name="Picture 29" descr="A screen shot of a computer&#10;&#10;Description automatically generated"/>
+          <wp:inline distT="0" distB="0" distL="0" distR="0" wp14:anchorId="1042EAFF" wp14:editId="6492260A">
+            <wp:extent cx="1928624" cy="1731638"/>
+            <wp:effectExtent l="0" t="0" r="0" b="2540"/>
+            <wp:docPr id="583626271" name="Picture 29"/>
             <wp:cNvGraphicFramePr>
               <a:graphicFrameLocks xmlns:a="http://schemas.openxmlformats.org/drawingml/2006/main" noChangeAspect="1"/>
             </wp:cNvGraphicFramePr>
@@ -18757,7 +19610,7 @@
               <a:graphicData uri="http://schemas.openxmlformats.org/drawingml/2006/picture">
                 <pic:pic xmlns:pic="http://schemas.openxmlformats.org/drawingml/2006/picture">
                   <pic:nvPicPr>
-                    <pic:cNvPr id="583626271" name="Picture 29" descr="A screen shot of a computer&#10;&#10;Description automatically generated"/>
+                    <pic:cNvPr id="583626271" name="Picture 29"/>
                     <pic:cNvPicPr/>
                   </pic:nvPicPr>
                   <pic:blipFill>
@@ -18775,7 +19628,7 @@
                   <pic:spPr>
                     <a:xfrm>
                       <a:off x="0" y="0"/>
-                      <a:ext cx="1928624" cy="2101484"/>
+                      <a:ext cx="1928624" cy="1731638"/>
                     </a:xfrm>
                     <a:prstGeom prst="rect">
                       <a:avLst/>
@@ -18854,7 +19707,6 @@
         </w:tabs>
         <w:spacing w:after="120" w:line="228" w:lineRule="auto"/>
         <w:ind w:firstLine="288"/>
-        <w:jc w:val="both"/>
         <w:rPr>
           <w:color w:val="000000"/>
         </w:rPr>
@@ -18865,10 +19717,10 @@
           <w:color w:val="000000"/>
         </w:rPr>
         <w:drawing>
-          <wp:inline distT="0" distB="0" distL="0" distR="0" wp14:anchorId="061C5706" wp14:editId="27158307">
-            <wp:extent cx="2789305" cy="547623"/>
-            <wp:effectExtent l="0" t="0" r="0" b="5080"/>
-            <wp:docPr id="954332464" name="Picture 30" descr="A black background with white text&#10;&#10;Description automatically generated"/>
+          <wp:inline distT="0" distB="0" distL="0" distR="0" wp14:anchorId="061C5706" wp14:editId="13A5E806">
+            <wp:extent cx="2100050" cy="552075"/>
+            <wp:effectExtent l="0" t="0" r="0" b="635"/>
+            <wp:docPr id="954332464" name="Picture 30"/>
             <wp:cNvGraphicFramePr>
               <a:graphicFrameLocks xmlns:a="http://schemas.openxmlformats.org/drawingml/2006/main" noChangeAspect="1"/>
             </wp:cNvGraphicFramePr>
@@ -18876,7 +19728,7 @@
               <a:graphicData uri="http://schemas.openxmlformats.org/drawingml/2006/picture">
                 <pic:pic xmlns:pic="http://schemas.openxmlformats.org/drawingml/2006/picture">
                   <pic:nvPicPr>
-                    <pic:cNvPr id="954332464" name="Picture 30" descr="A black background with white text&#10;&#10;Description automatically generated"/>
+                    <pic:cNvPr id="954332464" name="Picture 30"/>
                     <pic:cNvPicPr/>
                   </pic:nvPicPr>
                   <pic:blipFill>
@@ -18894,7 +19746,7 @@
                   <pic:spPr>
                     <a:xfrm>
                       <a:off x="0" y="0"/>
-                      <a:ext cx="2811981" cy="552075"/>
+                      <a:ext cx="2100050" cy="552075"/>
                     </a:xfrm>
                     <a:prstGeom prst="rect">
                       <a:avLst/>
@@ -19036,10 +19888,10 @@
           <w:color w:val="000000"/>
         </w:rPr>
         <w:drawing>
-          <wp:inline distT="0" distB="0" distL="0" distR="0" wp14:anchorId="6B810BF9" wp14:editId="75359FA1">
-            <wp:extent cx="2766252" cy="640500"/>
-            <wp:effectExtent l="0" t="0" r="0" b="7620"/>
-            <wp:docPr id="1821113390" name="Picture 31" descr="A screen shot of a computer screen&#10;&#10;Description automatically generated"/>
+          <wp:inline distT="0" distB="0" distL="0" distR="0" wp14:anchorId="6B810BF9" wp14:editId="1A87CD70">
+            <wp:extent cx="2785479" cy="571023"/>
+            <wp:effectExtent l="0" t="0" r="0" b="635"/>
+            <wp:docPr id="1821113390" name="Picture 31"/>
             <wp:cNvGraphicFramePr>
               <a:graphicFrameLocks xmlns:a="http://schemas.openxmlformats.org/drawingml/2006/main" noChangeAspect="1"/>
             </wp:cNvGraphicFramePr>
@@ -19047,7 +19899,7 @@
               <a:graphicData uri="http://schemas.openxmlformats.org/drawingml/2006/picture">
                 <pic:pic xmlns:pic="http://schemas.openxmlformats.org/drawingml/2006/picture">
                   <pic:nvPicPr>
-                    <pic:cNvPr id="1821113390" name="Picture 31" descr="A screen shot of a computer screen&#10;&#10;Description automatically generated"/>
+                    <pic:cNvPr id="1821113390" name="Picture 31"/>
                     <pic:cNvPicPr/>
                   </pic:nvPicPr>
                   <pic:blipFill>
@@ -19065,7 +19917,7 @@
                   <pic:spPr>
                     <a:xfrm>
                       <a:off x="0" y="0"/>
-                      <a:ext cx="2785479" cy="644952"/>
+                      <a:ext cx="2785479" cy="571023"/>
                     </a:xfrm>
                     <a:prstGeom prst="rect">
                       <a:avLst/>
@@ -19189,10 +20041,10 @@
           <w:color w:val="000000"/>
         </w:rPr>
         <w:drawing>
-          <wp:inline distT="0" distB="0" distL="0" distR="0" wp14:anchorId="109AA36F" wp14:editId="54C07406">
-            <wp:extent cx="2975610" cy="655320"/>
+          <wp:inline distT="0" distB="0" distL="0" distR="0" wp14:anchorId="109AA36F" wp14:editId="5F411CE5">
+            <wp:extent cx="2975610" cy="595121"/>
             <wp:effectExtent l="0" t="0" r="0" b="0"/>
-            <wp:docPr id="1690207759" name="Picture 32" descr="A screenshot of a computer screen&#10;&#10;Description automatically generated"/>
+            <wp:docPr id="1690207759" name="Picture 32"/>
             <wp:cNvGraphicFramePr>
               <a:graphicFrameLocks xmlns:a="http://schemas.openxmlformats.org/drawingml/2006/main" noChangeAspect="1"/>
             </wp:cNvGraphicFramePr>
@@ -19200,7 +20052,7 @@
               <a:graphicData uri="http://schemas.openxmlformats.org/drawingml/2006/picture">
                 <pic:pic xmlns:pic="http://schemas.openxmlformats.org/drawingml/2006/picture">
                   <pic:nvPicPr>
-                    <pic:cNvPr id="1690207759" name="Picture 32" descr="A screenshot of a computer screen&#10;&#10;Description automatically generated"/>
+                    <pic:cNvPr id="1690207759" name="Picture 32"/>
                     <pic:cNvPicPr/>
                   </pic:nvPicPr>
                   <pic:blipFill>
@@ -19218,7 +20070,7 @@
                   <pic:spPr>
                     <a:xfrm>
                       <a:off x="0" y="0"/>
-                      <a:ext cx="2975610" cy="655320"/>
+                      <a:ext cx="2975610" cy="595121"/>
                     </a:xfrm>
                     <a:prstGeom prst="rect">
                       <a:avLst/>
@@ -19361,7 +20213,7 @@
           <w:color w:val="000000"/>
         </w:rPr>
         <w:drawing>
-          <wp:inline distT="0" distB="0" distL="0" distR="0" wp14:anchorId="74762B40" wp14:editId="2E873354">
+          <wp:inline distT="0" distB="0" distL="0" distR="0" wp14:anchorId="74762B40" wp14:editId="59DF1DCA">
             <wp:extent cx="2376055" cy="2299831"/>
             <wp:effectExtent l="0" t="0" r="5715" b="5715"/>
             <wp:docPr id="280765092" name="Picture 33" descr="A screenshot of a computer screen&#10;&#10;Description automatically generated"/>
@@ -19551,38 +20403,38 @@
         <w:rPr>
           <w:color w:val="000000"/>
         </w:rPr>
+        <w:t>Showing a column will be activated for which inputs. Here, only showing first 30 columns output but in the code output there will be all the columns.</w:t>
+      </w:r>
+    </w:p>
+    <w:p>
+      <w:pPr>
+        <w:pBdr>
+          <w:top w:val="nil"/>
+          <w:left w:val="nil"/>
+          <w:bottom w:val="nil"/>
+          <w:right w:val="nil"/>
+          <w:between w:val="nil"/>
+        </w:pBdr>
+        <w:tabs>
+          <w:tab w:val="left" w:pos="288"/>
+        </w:tabs>
+        <w:spacing w:after="120" w:line="228" w:lineRule="auto"/>
+        <w:ind w:firstLine="288"/>
+        <w:rPr>
+          <w:color w:val="000000"/>
+        </w:rPr>
+      </w:pPr>
+      <w:r>
+        <w:rPr>
+          <w:noProof/>
+          <w:color w:val="000000"/>
+        </w:rPr>
         <w:lastRenderedPageBreak/>
-        <w:t>Showing a column will be activated for which inputs. Here, only showing first 30 columns output but in the code output there will be all the columns.</w:t>
-      </w:r>
-    </w:p>
-    <w:p>
-      <w:pPr>
-        <w:pBdr>
-          <w:top w:val="nil"/>
-          <w:left w:val="nil"/>
-          <w:bottom w:val="nil"/>
-          <w:right w:val="nil"/>
-          <w:between w:val="nil"/>
-        </w:pBdr>
-        <w:tabs>
-          <w:tab w:val="left" w:pos="288"/>
-        </w:tabs>
-        <w:spacing w:after="120" w:line="228" w:lineRule="auto"/>
-        <w:ind w:firstLine="288"/>
-        <w:rPr>
-          <w:color w:val="000000"/>
-        </w:rPr>
-      </w:pPr>
-      <w:r>
-        <w:rPr>
-          <w:noProof/>
-          <w:color w:val="000000"/>
-        </w:rPr>
         <w:drawing>
-          <wp:inline distT="0" distB="0" distL="0" distR="0" wp14:anchorId="367AD6A6" wp14:editId="63CFD64C">
-            <wp:extent cx="1260764" cy="2588545"/>
-            <wp:effectExtent l="0" t="0" r="0" b="2540"/>
-            <wp:docPr id="593399154" name="Picture 5" descr="A screenshot of a computer&#10;&#10;Description automatically generated"/>
+          <wp:inline distT="0" distB="0" distL="0" distR="0" wp14:anchorId="367AD6A6" wp14:editId="23ED18DA">
+            <wp:extent cx="1282695" cy="2532813"/>
+            <wp:effectExtent l="0" t="0" r="0" b="1270"/>
+            <wp:docPr id="593399154" name="Picture 5"/>
             <wp:cNvGraphicFramePr>
               <a:graphicFrameLocks xmlns:a="http://schemas.openxmlformats.org/drawingml/2006/main" noChangeAspect="1"/>
             </wp:cNvGraphicFramePr>
@@ -19590,11 +20442,11 @@
               <a:graphicData uri="http://schemas.openxmlformats.org/drawingml/2006/picture">
                 <pic:pic xmlns:pic="http://schemas.openxmlformats.org/drawingml/2006/picture">
                   <pic:nvPicPr>
-                    <pic:cNvPr id="593399154" name="Picture 5" descr="A screenshot of a computer&#10;&#10;Description automatically generated"/>
+                    <pic:cNvPr id="593399154" name="Picture 5"/>
                     <pic:cNvPicPr/>
                   </pic:nvPicPr>
                   <pic:blipFill>
-                    <a:blip r:embed="rId42">
+                    <a:blip r:embed="rId42" cstate="print">
                       <a:extLst>
                         <a:ext uri="{28A0092B-C50C-407E-A947-70E740481C1C}">
                           <a14:useLocalDpi xmlns:a14="http://schemas.microsoft.com/office/drawing/2010/main" val="0"/>
@@ -19608,7 +20460,7 @@
                   <pic:spPr>
                     <a:xfrm>
                       <a:off x="0" y="0"/>
-                      <a:ext cx="1282695" cy="2633573"/>
+                      <a:ext cx="1282695" cy="2532813"/>
                     </a:xfrm>
                     <a:prstGeom prst="rect">
                       <a:avLst/>
@@ -19728,10 +20580,10 @@
           <w:color w:val="000000"/>
         </w:rPr>
         <w:drawing>
-          <wp:inline distT="0" distB="0" distL="0" distR="0" wp14:anchorId="0756524A" wp14:editId="53A6513B">
-            <wp:extent cx="2861071" cy="1780309"/>
-            <wp:effectExtent l="0" t="0" r="0" b="0"/>
-            <wp:docPr id="1144173527" name="Picture 6" descr="A black screen with many small squares&#10;&#10;Description automatically generated"/>
+          <wp:inline distT="0" distB="0" distL="0" distR="0" wp14:anchorId="0756524A" wp14:editId="212F055A">
+            <wp:extent cx="3006090" cy="1737360"/>
+            <wp:effectExtent l="0" t="0" r="3810" b="0"/>
+            <wp:docPr id="1144173527" name="Picture 6"/>
             <wp:cNvGraphicFramePr>
               <a:graphicFrameLocks xmlns:a="http://schemas.openxmlformats.org/drawingml/2006/main" noChangeAspect="1"/>
             </wp:cNvGraphicFramePr>
@@ -19739,7 +20591,7 @@
               <a:graphicData uri="http://schemas.openxmlformats.org/drawingml/2006/picture">
                 <pic:pic xmlns:pic="http://schemas.openxmlformats.org/drawingml/2006/picture">
                   <pic:nvPicPr>
-                    <pic:cNvPr id="1144173527" name="Picture 6" descr="A black screen with many small squares&#10;&#10;Description automatically generated"/>
+                    <pic:cNvPr id="1144173527" name="Picture 6"/>
                     <pic:cNvPicPr/>
                   </pic:nvPicPr>
                   <pic:blipFill>
@@ -19757,7 +20609,7 @@
                   <pic:spPr>
                     <a:xfrm>
                       <a:off x="0" y="0"/>
-                      <a:ext cx="2892667" cy="1799969"/>
+                      <a:ext cx="3010859" cy="1740116"/>
                     </a:xfrm>
                     <a:prstGeom prst="rect">
                       <a:avLst/>
@@ -19865,9 +20717,9 @@
           <w:color w:val="000000"/>
         </w:rPr>
         <w:drawing>
-          <wp:inline distT="0" distB="0" distL="0" distR="0" wp14:anchorId="46AE8793" wp14:editId="423EB361">
-            <wp:extent cx="2431473" cy="1960329"/>
-            <wp:effectExtent l="0" t="0" r="6985" b="1905"/>
+          <wp:inline distT="0" distB="0" distL="0" distR="0" wp14:anchorId="46AE8793" wp14:editId="7EFBE938">
+            <wp:extent cx="2567940" cy="2070353"/>
+            <wp:effectExtent l="0" t="0" r="3810" b="6350"/>
             <wp:docPr id="2135360532" name="Picture 7" descr="A screenshot of a computer screen&#10;&#10;Description automatically generated"/>
             <wp:cNvGraphicFramePr>
               <a:graphicFrameLocks xmlns:a="http://schemas.openxmlformats.org/drawingml/2006/main" noChangeAspect="1"/>
@@ -19894,7 +20746,7 @@
                   <pic:spPr>
                     <a:xfrm>
                       <a:off x="0" y="0"/>
-                      <a:ext cx="2445494" cy="1971633"/>
+                      <a:ext cx="2587344" cy="2085997"/>
                     </a:xfrm>
                     <a:prstGeom prst="rect">
                       <a:avLst/>
@@ -20839,7 +21691,21 @@
         <w:rPr>
           <w:color w:val="000000"/>
         </w:rPr>
-        <w:t xml:space="preserve"> is true, counting and showing how many cycles are stable. After each cycle, whether a input is stable or not and if a input is stable then at which it gets stable as well as showing by percentage that how many inputs are stable for that cycle. Generating bitmaps for each input of every cycle to represent how actually the SDRs are changing through cycles for each input. Provided other statistical </w:t>
+        <w:t xml:space="preserve"> is true, counting and showing how many cycles are stable. After each cycle, whether </w:t>
+      </w:r>
+      <w:proofErr w:type="gramStart"/>
+      <w:r>
+        <w:rPr>
+          <w:color w:val="000000"/>
+        </w:rPr>
+        <w:t>a</w:t>
+      </w:r>
+      <w:proofErr w:type="gramEnd"/>
+      <w:r>
+        <w:rPr>
+          <w:color w:val="000000"/>
+        </w:rPr>
+        <w:t xml:space="preserve"> input is stable or not and if a input is stable then at which it gets stable as well as showing by percentage that how many inputs are stable for that cycle. Generating bitmaps for each input of every cycle to represent how actually the SDRs are changing through cycles for each input. Provided other statistical </w:t>
       </w:r>
       <w:r>
         <w:rPr>

</xml_diff>

<commit_message>
changing unit test image dark to light in word and pdf file
</commit_message>
<xml_diff>
--- a/Documentation Folder/Implement the new Spatial Learning experiment.docx
+++ b/Documentation Folder/Implement the new Spatial Learning experiment.docx
@@ -21460,10 +21460,10 @@
         </w:rPr>
         <w:lastRenderedPageBreak/>
         <w:drawing>
-          <wp:inline distT="0" distB="0" distL="0" distR="0" wp14:anchorId="44FB0583" wp14:editId="37DDE788">
-            <wp:extent cx="2854036" cy="1195577"/>
-            <wp:effectExtent l="0" t="0" r="3810" b="5080"/>
-            <wp:docPr id="677761419" name="Picture 1" descr="A screenshot of a computer program&#10;&#10;Description automatically generated"/>
+          <wp:inline distT="0" distB="0" distL="0" distR="0" wp14:anchorId="44FB0583" wp14:editId="6F78E76C">
+            <wp:extent cx="2751389" cy="1199734"/>
+            <wp:effectExtent l="0" t="0" r="0" b="635"/>
+            <wp:docPr id="677761419" name="Picture 1"/>
             <wp:cNvGraphicFramePr>
               <a:graphicFrameLocks xmlns:a="http://schemas.openxmlformats.org/drawingml/2006/main" noChangeAspect="1"/>
             </wp:cNvGraphicFramePr>
@@ -21471,7 +21471,7 @@
               <a:graphicData uri="http://schemas.openxmlformats.org/drawingml/2006/picture">
                 <pic:pic xmlns:pic="http://schemas.openxmlformats.org/drawingml/2006/picture">
                   <pic:nvPicPr>
-                    <pic:cNvPr id="677761419" name="Picture 1" descr="A screenshot of a computer program&#10;&#10;Description automatically generated"/>
+                    <pic:cNvPr id="677761419" name="Picture 1"/>
                     <pic:cNvPicPr/>
                   </pic:nvPicPr>
                   <pic:blipFill>
@@ -21489,7 +21489,7 @@
                   <pic:spPr>
                     <a:xfrm>
                       <a:off x="0" y="0"/>
-                      <a:ext cx="2863959" cy="1199734"/>
+                      <a:ext cx="2751389" cy="1199734"/>
                     </a:xfrm>
                     <a:prstGeom prst="rect">
                       <a:avLst/>

</xml_diff>

<commit_message>
created file for refactoring and minor changes to other documentation files
</commit_message>
<xml_diff>
--- a/Documentation Folder/Implement the new Spatial Learning experiment.docx
+++ b/Documentation Folder/Implement the new Spatial Learning experiment.docx
@@ -16944,7 +16944,6 @@
           <w:color w:val="000000"/>
         </w:rPr>
       </w:pPr>
-      <w:proofErr w:type="spellStart"/>
       <w:r>
         <w:rPr>
           <w:color w:val="000000"/>
@@ -16955,14 +16954,13 @@
         <w:rPr>
           <w:color w:val="000000"/>
         </w:rPr>
-        <w:t>providing</w:t>
-      </w:r>
-      <w:proofErr w:type="spellEnd"/>
-      <w:r>
-        <w:rPr>
-          <w:color w:val="000000"/>
-        </w:rPr>
-        <w:t xml:space="preserve"> which input is getting stable at which cycle. For this, checking whether an inputs recent iteration to its previous iteration’s similarity is 100% or not. So, </w:t>
+        <w:t xml:space="preserve"> </w:t>
+      </w:r>
+      <w:r>
+        <w:rPr>
+          <w:color w:val="000000"/>
+        </w:rPr>
+        <w:t xml:space="preserve">providing which input is getting stable at which cycle. For this, checking whether an inputs recent iteration to its previous iteration’s similarity is 100% or not. So, </w:t>
       </w:r>
       <w:r>
         <w:rPr>
@@ -17656,7 +17654,7 @@
           <w:color w:val="000000"/>
         </w:rPr>
         <w:drawing>
-          <wp:inline distT="0" distB="0" distL="0" distR="0" wp14:anchorId="6D6D636E" wp14:editId="4EB051A2">
+          <wp:inline distT="0" distB="0" distL="0" distR="0" wp14:anchorId="6D6D636E" wp14:editId="33FACFD9">
             <wp:extent cx="3098165" cy="2247900"/>
             <wp:effectExtent l="0" t="0" r="6985" b="0"/>
             <wp:docPr id="119000492" name="Picture 14"/>
@@ -18158,7 +18156,7 @@
         </w:rPr>
         <w:lastRenderedPageBreak/>
         <w:drawing>
-          <wp:inline distT="0" distB="0" distL="0" distR="0" wp14:anchorId="7C8A80C1" wp14:editId="665B1137">
+          <wp:inline distT="0" distB="0" distL="0" distR="0" wp14:anchorId="7C8A80C1" wp14:editId="760EE1D6">
             <wp:extent cx="2844930" cy="2712144"/>
             <wp:effectExtent l="0" t="0" r="0" b="0"/>
             <wp:docPr id="513679854" name="Picture 18"/>
@@ -18293,7 +18291,7 @@
           <w:color w:val="000000"/>
         </w:rPr>
         <w:drawing>
-          <wp:inline distT="0" distB="0" distL="0" distR="0" wp14:anchorId="69DBFCA5" wp14:editId="58E86442">
+          <wp:inline distT="0" distB="0" distL="0" distR="0" wp14:anchorId="69DBFCA5" wp14:editId="00AC88F5">
             <wp:extent cx="2871188" cy="2779445"/>
             <wp:effectExtent l="0" t="0" r="5715" b="1905"/>
             <wp:docPr id="1622258358" name="Picture 19"/>
@@ -18428,7 +18426,7 @@
           <w:color w:val="000000"/>
         </w:rPr>
         <w:drawing>
-          <wp:inline distT="0" distB="0" distL="0" distR="0" wp14:anchorId="654E24DA" wp14:editId="7230E5AF">
+          <wp:inline distT="0" distB="0" distL="0" distR="0" wp14:anchorId="654E24DA" wp14:editId="0CED24E1">
             <wp:extent cx="2905353" cy="1454403"/>
             <wp:effectExtent l="0" t="0" r="0" b="0"/>
             <wp:docPr id="583103499" name="Picture 20"/>
@@ -18615,7 +18613,7 @@
           <w:color w:val="000000"/>
         </w:rPr>
         <w:drawing>
-          <wp:inline distT="0" distB="0" distL="0" distR="0" wp14:anchorId="06BE6B5E" wp14:editId="4E0D6036">
+          <wp:inline distT="0" distB="0" distL="0" distR="0" wp14:anchorId="06BE6B5E" wp14:editId="4E7F83B9">
             <wp:extent cx="2928890" cy="2570635"/>
             <wp:effectExtent l="0" t="0" r="5080" b="1270"/>
             <wp:docPr id="647663629" name="Picture 21"/>
@@ -18751,7 +18749,7 @@
           <w:color w:val="000000"/>
         </w:rPr>
         <w:drawing>
-          <wp:inline distT="0" distB="0" distL="0" distR="0" wp14:anchorId="421C9925" wp14:editId="39174DB8">
+          <wp:inline distT="0" distB="0" distL="0" distR="0" wp14:anchorId="421C9925" wp14:editId="4D9454A1">
             <wp:extent cx="2956560" cy="2578321"/>
             <wp:effectExtent l="0" t="0" r="0" b="0"/>
             <wp:docPr id="1743968083" name="Picture 23"/>
@@ -18871,7 +18869,7 @@
           <w:color w:val="000000"/>
         </w:rPr>
         <w:drawing>
-          <wp:inline distT="0" distB="0" distL="0" distR="0" wp14:anchorId="25D38FE8" wp14:editId="5865165A">
+          <wp:inline distT="0" distB="0" distL="0" distR="0" wp14:anchorId="25D38FE8" wp14:editId="16DA3E4A">
             <wp:extent cx="2964180" cy="1261423"/>
             <wp:effectExtent l="0" t="0" r="7620" b="0"/>
             <wp:docPr id="1248864950" name="Picture 24"/>
@@ -19003,7 +19001,7 @@
           <w:color w:val="000000"/>
         </w:rPr>
         <w:drawing>
-          <wp:inline distT="0" distB="0" distL="0" distR="0" wp14:anchorId="23A69FBA" wp14:editId="02C4F12E">
+          <wp:inline distT="0" distB="0" distL="0" distR="0" wp14:anchorId="23A69FBA" wp14:editId="56ABC610">
             <wp:extent cx="2975610" cy="307471"/>
             <wp:effectExtent l="0" t="0" r="0" b="0"/>
             <wp:docPr id="1751584018" name="Picture 25"/>
@@ -19157,7 +19155,7 @@
         </w:rPr>
         <w:lastRenderedPageBreak/>
         <w:drawing>
-          <wp:inline distT="0" distB="0" distL="0" distR="0" wp14:anchorId="75EB383A" wp14:editId="5A54D039">
+          <wp:inline distT="0" distB="0" distL="0" distR="0" wp14:anchorId="75EB383A" wp14:editId="5158CC8B">
             <wp:extent cx="2975610" cy="661007"/>
             <wp:effectExtent l="0" t="0" r="0" b="6350"/>
             <wp:docPr id="212546718" name="Picture 26"/>
@@ -19363,7 +19361,7 @@
           <w:color w:val="000000"/>
         </w:rPr>
         <w:drawing>
-          <wp:inline distT="0" distB="0" distL="0" distR="0" wp14:anchorId="09D6ECDC" wp14:editId="4C2FA189">
+          <wp:inline distT="0" distB="0" distL="0" distR="0" wp14:anchorId="09D6ECDC" wp14:editId="57ED9ACF">
             <wp:extent cx="1684020" cy="3236353"/>
             <wp:effectExtent l="0" t="0" r="0" b="2540"/>
             <wp:docPr id="1724076498" name="Picture 27"/>
@@ -19489,7 +19487,7 @@
           <w:color w:val="000000"/>
         </w:rPr>
         <w:drawing>
-          <wp:inline distT="0" distB="0" distL="0" distR="0" wp14:anchorId="6F97119C" wp14:editId="5F86A9DE">
+          <wp:inline distT="0" distB="0" distL="0" distR="0" wp14:anchorId="6F97119C" wp14:editId="06ADE317">
             <wp:extent cx="1675574" cy="3151765"/>
             <wp:effectExtent l="0" t="0" r="1270" b="0"/>
             <wp:docPr id="1458694147" name="Picture 28"/>
@@ -20213,7 +20211,7 @@
           <w:color w:val="000000"/>
         </w:rPr>
         <w:drawing>
-          <wp:inline distT="0" distB="0" distL="0" distR="0" wp14:anchorId="74762B40" wp14:editId="59DF1DCA">
+          <wp:inline distT="0" distB="0" distL="0" distR="0" wp14:anchorId="74762B40" wp14:editId="56E768D7">
             <wp:extent cx="2376055" cy="2299831"/>
             <wp:effectExtent l="0" t="0" r="5715" b="5715"/>
             <wp:docPr id="280765092" name="Picture 33" descr="A screenshot of a computer screen&#10;&#10;Description automatically generated"/>
@@ -20431,7 +20429,7 @@
         </w:rPr>
         <w:lastRenderedPageBreak/>
         <w:drawing>
-          <wp:inline distT="0" distB="0" distL="0" distR="0" wp14:anchorId="367AD6A6" wp14:editId="23ED18DA">
+          <wp:inline distT="0" distB="0" distL="0" distR="0" wp14:anchorId="367AD6A6" wp14:editId="5F7642A4">
             <wp:extent cx="1282695" cy="2532813"/>
             <wp:effectExtent l="0" t="0" r="0" b="1270"/>
             <wp:docPr id="593399154" name="Picture 5"/>
@@ -20580,7 +20578,7 @@
           <w:color w:val="000000"/>
         </w:rPr>
         <w:drawing>
-          <wp:inline distT="0" distB="0" distL="0" distR="0" wp14:anchorId="0756524A" wp14:editId="212F055A">
+          <wp:inline distT="0" distB="0" distL="0" distR="0" wp14:anchorId="0756524A" wp14:editId="207FBCAF">
             <wp:extent cx="3006090" cy="1737360"/>
             <wp:effectExtent l="0" t="0" r="3810" b="0"/>
             <wp:docPr id="1144173527" name="Picture 6"/>

</xml_diff>